<commit_message>
Updated: Short description of app
</commit_message>
<xml_diff>
--- a/Van_Gestel_Axel_2APPAI_A.docx
+++ b/Van_Gestel_Axel_2APPAI_A.docx
@@ -233,32 +233,111 @@
         <w:rPr>
           <w:color w:val="808080" w:themeColor="background1" w:themeShade="80"/>
         </w:rPr>
-        <w:t>Beschrijf</w:t>
+        <w:t xml:space="preserve">Mijn plan is om een app te ontwikkelen waarmee de gebruiker snel informatie </w:t>
       </w:r>
       <w:r>
         <w:rPr>
           <w:color w:val="808080" w:themeColor="background1" w:themeShade="80"/>
         </w:rPr>
-        <w:t xml:space="preserve"> hier</w:t>
+        <w:t xml:space="preserve">(naam, stats, skills, skins,…) </w:t>
       </w:r>
       <w:r>
         <w:rPr>
           <w:color w:val="808080" w:themeColor="background1" w:themeShade="80"/>
         </w:rPr>
-        <w:t xml:space="preserve"> kort (10-tal lijntjes) het project dat je gaat uitwerken.</w:t>
+        <w:t xml:space="preserve">over een bepaald </w:t>
+      </w:r>
+      <w:r>
+        <w:rPr>
+          <w:color w:val="808080" w:themeColor="background1" w:themeShade="80"/>
+        </w:rPr>
+        <w:t>T-doll (character)</w:t>
+      </w:r>
+      <w:r>
+        <w:rPr>
+          <w:color w:val="808080" w:themeColor="background1" w:themeShade="80"/>
+        </w:rPr>
+        <w:t xml:space="preserve"> van de game “Girls Frontline”</w:t>
+      </w:r>
+      <w:r>
+        <w:rPr>
+          <w:color w:val="808080" w:themeColor="background1" w:themeShade="80"/>
+        </w:rPr>
+        <w:t xml:space="preserve"> kan opzoeken</w:t>
+      </w:r>
+      <w:r>
+        <w:rPr>
+          <w:color w:val="808080" w:themeColor="background1" w:themeShade="80"/>
+        </w:rPr>
+        <w:t xml:space="preserve">. Om dit </w:t>
+      </w:r>
+      <w:r>
+        <w:rPr>
+          <w:color w:val="808080" w:themeColor="background1" w:themeShade="80"/>
+        </w:rPr>
+        <w:t>efficiënt</w:t>
+      </w:r>
+      <w:r>
+        <w:rPr>
+          <w:color w:val="808080" w:themeColor="background1" w:themeShade="80"/>
+        </w:rPr>
+        <w:t xml:space="preserve"> te laten verlopen kan ik gebruik maken van de “</w:t>
+      </w:r>
+      <w:r>
+        <w:rPr>
+          <w:color w:val="808080" w:themeColor="background1" w:themeShade="80"/>
+        </w:rPr>
+        <w:t>girlsfrontline-core</w:t>
+      </w:r>
+      <w:r>
+        <w:rPr>
+          <w:color w:val="808080" w:themeColor="background1" w:themeShade="80"/>
+        </w:rPr>
+        <w:t xml:space="preserve"> API” die deze info beheert en up-to-date houd.</w:t>
       </w:r>
     </w:p>
     <w:p>
       <w:pPr>
         <w:rPr>
-          <w:b/>
-        </w:rPr>
-      </w:pPr>
+          <w:color w:val="808080" w:themeColor="background1" w:themeShade="80"/>
+        </w:rPr>
+      </w:pPr>
+      <w:r>
+        <w:rPr>
+          <w:color w:val="808080" w:themeColor="background1" w:themeShade="80"/>
+        </w:rPr>
+        <w:t xml:space="preserve">De gebruiker kan dan bepaalde T-doll’s opslaan in een </w:t>
+      </w:r>
+      <w:r>
+        <w:rPr>
+          <w:color w:val="808080" w:themeColor="background1" w:themeShade="80"/>
+        </w:rPr>
+        <w:t>lokale</w:t>
+      </w:r>
+      <w:r>
+        <w:rPr>
+          <w:color w:val="808080" w:themeColor="background1" w:themeShade="80"/>
+        </w:rPr>
+        <w:t xml:space="preserve"> lijst zodat ie snel toegang heeft tot hun informatie</w:t>
+      </w:r>
+      <w:r>
+        <w:rPr>
+          <w:color w:val="808080" w:themeColor="background1" w:themeShade="80"/>
+        </w:rPr>
+        <w:t>.</w:t>
+      </w:r>
     </w:p>
     <w:p>
       <w:pPr>
         <w:rPr>
           <w:b/>
+        </w:rPr>
+      </w:pPr>
+    </w:p>
+    <w:p>
+      <w:pPr>
+        <w:rPr>
+          <w:b/>
           <w:sz w:val="28"/>
           <w:szCs w:val="28"/>
         </w:rPr>
@@ -356,23 +435,21 @@
         </w:rPr>
         <w:t xml:space="preserve">ebruikte </w:t>
       </w:r>
-      <w:proofErr w:type="spellStart"/>
       <w:r>
         <w:rPr>
           <w:b/>
           <w:sz w:val="28"/>
           <w:szCs w:val="28"/>
         </w:rPr>
-        <w:t>Cordova</w:t>
-      </w:r>
-      <w:proofErr w:type="spellEnd"/>
+        <w:t xml:space="preserve">Cordova </w:t>
+      </w:r>
       <w:r>
         <w:rPr>
           <w:b/>
           <w:sz w:val="28"/>
           <w:szCs w:val="28"/>
         </w:rPr>
-        <w:t xml:space="preserve"> </w:t>
+        <w:t>plug-ins</w:t>
       </w:r>
       <w:r>
         <w:rPr>
@@ -380,7 +457,7 @@
           <w:sz w:val="28"/>
           <w:szCs w:val="28"/>
         </w:rPr>
-        <w:t>plug-ins</w:t>
+        <w:t xml:space="preserve"> (</w:t>
       </w:r>
       <w:r>
         <w:rPr>
@@ -388,7 +465,7 @@
           <w:sz w:val="28"/>
           <w:szCs w:val="28"/>
         </w:rPr>
-        <w:t xml:space="preserve"> (</w:t>
+        <w:t>vr 29</w:t>
       </w:r>
       <w:r>
         <w:rPr>
@@ -396,7 +473,7 @@
           <w:sz w:val="28"/>
           <w:szCs w:val="28"/>
         </w:rPr>
-        <w:t>vr 29</w:t>
+        <w:t xml:space="preserve"> oktober</w:t>
       </w:r>
       <w:r>
         <w:rPr>
@@ -404,14 +481,91 @@
           <w:sz w:val="28"/>
           <w:szCs w:val="28"/>
         </w:rPr>
-        <w:t xml:space="preserve"> oktober</w:t>
-      </w:r>
-      <w:r>
+        <w:t>)</w:t>
+      </w:r>
+    </w:p>
+    <w:p>
+      <w:pPr>
+        <w:rPr>
+          <w:color w:val="808080" w:themeColor="background1" w:themeShade="80"/>
+        </w:rPr>
+      </w:pPr>
+      <w:r>
+        <w:rPr>
+          <w:color w:val="808080" w:themeColor="background1" w:themeShade="80"/>
+        </w:rPr>
+        <w:t>Beschrijf hier welke plug-ins je gebruikt en waarom je deze nodig hebt.</w:t>
+      </w:r>
+    </w:p>
+    <w:p>
+      <w:pPr>
+        <w:rPr>
+          <w:color w:val="808080" w:themeColor="background1" w:themeShade="80"/>
+        </w:rPr>
+      </w:pPr>
+    </w:p>
+    <w:p>
+      <w:pPr>
         <w:rPr>
           <w:b/>
           <w:sz w:val="28"/>
           <w:szCs w:val="28"/>
         </w:rPr>
+      </w:pPr>
+      <w:r>
+        <w:rPr>
+          <w:b/>
+          <w:sz w:val="28"/>
+          <w:szCs w:val="28"/>
+        </w:rPr>
+        <w:t>Infopagina over de app</w:t>
+      </w:r>
+      <w:r>
+        <w:rPr>
+          <w:b/>
+          <w:sz w:val="28"/>
+          <w:szCs w:val="28"/>
+        </w:rPr>
+        <w:t xml:space="preserve"> (</w:t>
+      </w:r>
+      <w:r>
+        <w:rPr>
+          <w:b/>
+          <w:sz w:val="28"/>
+          <w:szCs w:val="28"/>
+        </w:rPr>
+        <w:t xml:space="preserve">zo </w:t>
+      </w:r>
+      <w:r>
+        <w:rPr>
+          <w:b/>
+          <w:sz w:val="28"/>
+          <w:szCs w:val="28"/>
+        </w:rPr>
+        <w:t>22</w:t>
+      </w:r>
+      <w:r>
+        <w:rPr>
+          <w:b/>
+          <w:sz w:val="28"/>
+          <w:szCs w:val="28"/>
+        </w:rPr>
+        <w:t xml:space="preserve"> </w:t>
+      </w:r>
+      <w:r>
+        <w:rPr>
+          <w:b/>
+          <w:sz w:val="28"/>
+          <w:szCs w:val="28"/>
+        </w:rPr>
+        <w:t>november</w:t>
+      </w:r>
+      <w:r>
+        <w:rPr>
+          <w:b/>
+          <w:sz w:val="28"/>
+          <w:szCs w:val="28"/>
+        </w:rPr>
         <w:t>)</w:t>
       </w:r>
     </w:p>
@@ -425,7 +579,13 @@
         <w:rPr>
           <w:color w:val="808080" w:themeColor="background1" w:themeShade="80"/>
         </w:rPr>
-        <w:t>Beschrijf hier welke plug-ins je gebruikt en waarom je deze nodig hebt.</w:t>
+        <w:t>URL waar je de app (apk-bestand) kan downloaden</w:t>
+      </w:r>
+      <w:r>
+        <w:rPr>
+          <w:color w:val="808080" w:themeColor="background1" w:themeShade="80"/>
+        </w:rPr>
+        <w:t>.</w:t>
       </w:r>
     </w:p>
     <w:p>
@@ -449,7 +609,7 @@
           <w:sz w:val="28"/>
           <w:szCs w:val="28"/>
         </w:rPr>
-        <w:t>Infopagina over de app</w:t>
+        <w:t>Bijlage</w:t>
       </w:r>
       <w:r>
         <w:rPr>
@@ -457,7 +617,7 @@
           <w:sz w:val="28"/>
           <w:szCs w:val="28"/>
         </w:rPr>
-        <w:t xml:space="preserve"> (</w:t>
+        <w:t xml:space="preserve"> / broncode (</w:t>
       </w:r>
       <w:r>
         <w:rPr>
@@ -481,116 +641,7 @@
           <w:sz w:val="28"/>
           <w:szCs w:val="28"/>
         </w:rPr>
-        <w:t xml:space="preserve"> </w:t>
-      </w:r>
-      <w:r>
-        <w:rPr>
-          <w:b/>
-          <w:sz w:val="28"/>
-          <w:szCs w:val="28"/>
-        </w:rPr>
-        <w:t>november</w:t>
-      </w:r>
-      <w:r>
-        <w:rPr>
-          <w:b/>
-          <w:sz w:val="28"/>
-          <w:szCs w:val="28"/>
-        </w:rPr>
-        <w:t>)</w:t>
-      </w:r>
-    </w:p>
-    <w:p>
-      <w:pPr>
-        <w:rPr>
-          <w:color w:val="808080" w:themeColor="background1" w:themeShade="80"/>
-        </w:rPr>
-      </w:pPr>
-      <w:r>
-        <w:rPr>
-          <w:color w:val="808080" w:themeColor="background1" w:themeShade="80"/>
-        </w:rPr>
-        <w:t>URL waar je de app (apk-bestand) kan downloaden</w:t>
-      </w:r>
-      <w:r>
-        <w:rPr>
-          <w:color w:val="808080" w:themeColor="background1" w:themeShade="80"/>
-        </w:rPr>
-        <w:t>.</w:t>
-      </w:r>
-    </w:p>
-    <w:p>
-      <w:pPr>
-        <w:rPr>
-          <w:color w:val="808080" w:themeColor="background1" w:themeShade="80"/>
-        </w:rPr>
-      </w:pPr>
-    </w:p>
-    <w:p>
-      <w:pPr>
-        <w:rPr>
-          <w:b/>
-          <w:sz w:val="28"/>
-          <w:szCs w:val="28"/>
-        </w:rPr>
-      </w:pPr>
-      <w:r>
-        <w:rPr>
-          <w:b/>
-          <w:sz w:val="28"/>
-          <w:szCs w:val="28"/>
-        </w:rPr>
-        <w:t>Bijlage</w:t>
-      </w:r>
-      <w:r>
-        <w:rPr>
-          <w:b/>
-          <w:sz w:val="28"/>
-          <w:szCs w:val="28"/>
-        </w:rPr>
-        <w:t xml:space="preserve"> / broncode (</w:t>
-      </w:r>
-      <w:r>
-        <w:rPr>
-          <w:b/>
-          <w:sz w:val="28"/>
-          <w:szCs w:val="28"/>
-        </w:rPr>
-        <w:t xml:space="preserve">zo </w:t>
-      </w:r>
-      <w:r>
-        <w:rPr>
-          <w:b/>
-          <w:sz w:val="28"/>
-          <w:szCs w:val="28"/>
-        </w:rPr>
-        <w:t>22</w:t>
-      </w:r>
-      <w:r>
-        <w:rPr>
-          <w:b/>
-          <w:sz w:val="28"/>
-          <w:szCs w:val="28"/>
-        </w:rPr>
-        <w:t xml:space="preserve"> </w:t>
-      </w:r>
-      <w:proofErr w:type="spellStart"/>
-      <w:r>
-        <w:rPr>
-          <w:b/>
-          <w:sz w:val="28"/>
-          <w:szCs w:val="28"/>
-        </w:rPr>
-        <w:t>novemner</w:t>
-      </w:r>
-      <w:proofErr w:type="spellEnd"/>
-      <w:r>
-        <w:rPr>
-          <w:b/>
-          <w:sz w:val="28"/>
-          <w:szCs w:val="28"/>
-        </w:rPr>
-        <w:t>)</w:t>
+        <w:t xml:space="preserve"> novemner)</w:t>
       </w:r>
     </w:p>
     <w:p>
@@ -888,14 +939,21 @@
         <w:tab w:val="left" w:pos="7371"/>
       </w:tabs>
       <w:spacing w:line="360" w:lineRule="auto"/>
+      <w:rPr>
+        <w:lang w:val="en-US"/>
+      </w:rPr>
     </w:pPr>
     <w:r>
       <w:rPr>
         <w:b/>
+        <w:lang w:val="en-US"/>
       </w:rPr>
       <w:t>Titel:</w:t>
     </w:r>
     <w:r>
+      <w:rPr>
+        <w:lang w:val="en-US"/>
+      </w:rPr>
       <w:tab/>
     </w:r>
     <w:sdt>
@@ -910,26 +968,37 @@
       </w:sdtPr>
       <w:sdtEndPr/>
       <w:sdtContent>
-        <w:proofErr w:type="spellStart"/>
         <w:r>
-          <w:t>Cordova</w:t>
+          <w:rPr>
+            <w:lang w:val="en-US"/>
+          </w:rPr>
+          <w:t xml:space="preserve">Girls Frontline </w:t>
         </w:r>
-        <w:proofErr w:type="spellEnd"/>
         <w:r>
-          <w:t xml:space="preserve"> Project Naam</w:t>
+          <w:rPr>
+            <w:lang w:val="en-US"/>
+          </w:rPr>
+          <w:t>Information Bank</w:t>
         </w:r>
       </w:sdtContent>
     </w:sdt>
     <w:r>
+      <w:rPr>
+        <w:lang w:val="en-US"/>
+      </w:rPr>
       <w:tab/>
     </w:r>
     <w:r>
       <w:rPr>
         <w:b/>
+        <w:lang w:val="en-US"/>
       </w:rPr>
       <w:t>Datum:</w:t>
     </w:r>
     <w:r>
+      <w:rPr>
+        <w:lang w:val="en-US"/>
+      </w:rPr>
       <w:tab/>
     </w:r>
     <w:r>
@@ -945,7 +1014,7 @@
       <w:rPr>
         <w:noProof/>
       </w:rPr>
-      <w:t>25/09/2020</w:t>
+      <w:t>9/10/2020</w:t>
     </w:r>
     <w:r>
       <w:fldChar w:fldCharType="end"/>
@@ -1015,6 +1084,7 @@
         </w:placeholder>
         <w:text/>
       </w:sdtPr>
+      <w:sdtEndPr/>
       <w:sdtContent>
         <w:r>
           <w:t>2</w:t>
@@ -3217,6 +3287,7 @@
     <w:rsid w:val="00741432"/>
     <w:rsid w:val="00816182"/>
     <w:rsid w:val="00983986"/>
+    <w:rsid w:val="009A686E"/>
     <w:rsid w:val="009C552A"/>
     <w:rsid w:val="00A97EDB"/>
     <w:rsid w:val="00CA2483"/>
@@ -3681,146 +3752,6 @@
       <w:color w:val="808080"/>
     </w:rPr>
   </w:style>
-  <w:style w:type="paragraph" w:customStyle="1" w:styleId="FA69F3FB01FA49F0AB2CB52A1E71A9B0">
-    <w:name w:val="FA69F3FB01FA49F0AB2CB52A1E71A9B0"/>
-    <w:rsid w:val="005C68E3"/>
-  </w:style>
-  <w:style w:type="paragraph" w:customStyle="1" w:styleId="3B8E6B28829D479BB48A8A32EB4E703B">
-    <w:name w:val="3B8E6B28829D479BB48A8A32EB4E703B"/>
-    <w:rsid w:val="005C68E3"/>
-  </w:style>
-  <w:style w:type="paragraph" w:customStyle="1" w:styleId="1DA384CCAD1046AC8C935F6C53800E9D">
-    <w:name w:val="1DA384CCAD1046AC8C935F6C53800E9D"/>
-    <w:rsid w:val="005C68E3"/>
-  </w:style>
-  <w:style w:type="paragraph" w:customStyle="1" w:styleId="3B8E6B28829D479BB48A8A32EB4E703B1">
-    <w:name w:val="3B8E6B28829D479BB48A8A32EB4E703B1"/>
-    <w:rsid w:val="00117883"/>
-    <w:pPr>
-      <w:tabs>
-        <w:tab w:val="center" w:pos="4536"/>
-        <w:tab w:val="right" w:pos="9072"/>
-      </w:tabs>
-      <w:spacing w:after="0" w:line="240" w:lineRule="auto"/>
-    </w:pPr>
-    <w:rPr>
-      <w:rFonts w:eastAsiaTheme="minorHAnsi"/>
-      <w:lang w:eastAsia="en-US"/>
-    </w:rPr>
-  </w:style>
-  <w:style w:type="paragraph" w:customStyle="1" w:styleId="1DA384CCAD1046AC8C935F6C53800E9D1">
-    <w:name w:val="1DA384CCAD1046AC8C935F6C53800E9D1"/>
-    <w:rsid w:val="00117883"/>
-    <w:pPr>
-      <w:tabs>
-        <w:tab w:val="center" w:pos="4536"/>
-        <w:tab w:val="right" w:pos="9072"/>
-      </w:tabs>
-      <w:spacing w:after="0" w:line="240" w:lineRule="auto"/>
-    </w:pPr>
-    <w:rPr>
-      <w:rFonts w:eastAsiaTheme="minorHAnsi"/>
-      <w:lang w:eastAsia="en-US"/>
-    </w:rPr>
-  </w:style>
-  <w:style w:type="paragraph" w:customStyle="1" w:styleId="91B95269DED64634B6BAD29687DC89AA">
-    <w:name w:val="91B95269DED64634B6BAD29687DC89AA"/>
-    <w:rsid w:val="00117883"/>
-  </w:style>
-  <w:style w:type="paragraph" w:customStyle="1" w:styleId="3B8E6B28829D479BB48A8A32EB4E703B2">
-    <w:name w:val="3B8E6B28829D479BB48A8A32EB4E703B2"/>
-    <w:rsid w:val="00117883"/>
-    <w:pPr>
-      <w:tabs>
-        <w:tab w:val="center" w:pos="4536"/>
-        <w:tab w:val="right" w:pos="9072"/>
-      </w:tabs>
-      <w:spacing w:after="0" w:line="240" w:lineRule="auto"/>
-    </w:pPr>
-    <w:rPr>
-      <w:rFonts w:eastAsiaTheme="minorHAnsi"/>
-      <w:lang w:eastAsia="en-US"/>
-    </w:rPr>
-  </w:style>
-  <w:style w:type="paragraph" w:customStyle="1" w:styleId="1DA384CCAD1046AC8C935F6C53800E9D2">
-    <w:name w:val="1DA384CCAD1046AC8C935F6C53800E9D2"/>
-    <w:rsid w:val="00117883"/>
-    <w:pPr>
-      <w:tabs>
-        <w:tab w:val="center" w:pos="4536"/>
-        <w:tab w:val="right" w:pos="9072"/>
-      </w:tabs>
-      <w:spacing w:after="0" w:line="240" w:lineRule="auto"/>
-    </w:pPr>
-    <w:rPr>
-      <w:rFonts w:eastAsiaTheme="minorHAnsi"/>
-      <w:lang w:eastAsia="en-US"/>
-    </w:rPr>
-  </w:style>
-  <w:style w:type="paragraph" w:customStyle="1" w:styleId="3B8E6B28829D479BB48A8A32EB4E703B3">
-    <w:name w:val="3B8E6B28829D479BB48A8A32EB4E703B3"/>
-    <w:rsid w:val="00117883"/>
-    <w:pPr>
-      <w:tabs>
-        <w:tab w:val="center" w:pos="4536"/>
-        <w:tab w:val="right" w:pos="9072"/>
-      </w:tabs>
-      <w:spacing w:after="0" w:line="240" w:lineRule="auto"/>
-    </w:pPr>
-    <w:rPr>
-      <w:rFonts w:eastAsiaTheme="minorHAnsi"/>
-      <w:lang w:eastAsia="en-US"/>
-    </w:rPr>
-  </w:style>
-  <w:style w:type="paragraph" w:customStyle="1" w:styleId="1DA384CCAD1046AC8C935F6C53800E9D3">
-    <w:name w:val="1DA384CCAD1046AC8C935F6C53800E9D3"/>
-    <w:rsid w:val="00117883"/>
-    <w:pPr>
-      <w:tabs>
-        <w:tab w:val="center" w:pos="4536"/>
-        <w:tab w:val="right" w:pos="9072"/>
-      </w:tabs>
-      <w:spacing w:after="0" w:line="240" w:lineRule="auto"/>
-    </w:pPr>
-    <w:rPr>
-      <w:rFonts w:eastAsiaTheme="minorHAnsi"/>
-      <w:lang w:eastAsia="en-US"/>
-    </w:rPr>
-  </w:style>
-  <w:style w:type="paragraph" w:customStyle="1" w:styleId="500C5939446F484883536C2FF05BD3AA">
-    <w:name w:val="500C5939446F484883536C2FF05BD3AA"/>
-    <w:rsid w:val="00117883"/>
-  </w:style>
-  <w:style w:type="paragraph" w:customStyle="1" w:styleId="73D64621439E421CBCB0DFBB48AF7641">
-    <w:name w:val="73D64621439E421CBCB0DFBB48AF7641"/>
-    <w:rsid w:val="00117883"/>
-    <w:pPr>
-      <w:tabs>
-        <w:tab w:val="center" w:pos="4536"/>
-        <w:tab w:val="right" w:pos="9072"/>
-      </w:tabs>
-      <w:spacing w:after="0" w:line="240" w:lineRule="auto"/>
-    </w:pPr>
-    <w:rPr>
-      <w:rFonts w:eastAsiaTheme="minorHAnsi"/>
-      <w:lang w:eastAsia="en-US"/>
-    </w:rPr>
-  </w:style>
-  <w:style w:type="paragraph" w:customStyle="1" w:styleId="CE6CFA464FA948A2803A8AEB4AA92DFB">
-    <w:name w:val="CE6CFA464FA948A2803A8AEB4AA92DFB"/>
-    <w:rsid w:val="00117883"/>
-    <w:pPr>
-      <w:tabs>
-        <w:tab w:val="center" w:pos="4536"/>
-        <w:tab w:val="right" w:pos="9072"/>
-      </w:tabs>
-      <w:spacing w:after="0" w:line="240" w:lineRule="auto"/>
-    </w:pPr>
-    <w:rPr>
-      <w:rFonts w:eastAsiaTheme="minorHAnsi"/>
-      <w:lang w:eastAsia="en-US"/>
-    </w:rPr>
-  </w:style>
   <w:style w:type="paragraph" w:customStyle="1" w:styleId="F4D2020536D645598C8F5357EFEAF730">
     <w:name w:val="F4D2020536D645598C8F5357EFEAF730"/>
     <w:rsid w:val="00D530DA"/>

</xml_diff>

<commit_message>
Updated: Readme.md & Word document (Plug-ins, To Do
</commit_message>
<xml_diff>
--- a/Van_Gestel_Axel_2APPAI_A.docx
+++ b/Van_Gestel_Axel_2APPAI_A.docx
@@ -75,6 +75,7 @@
           </wp:anchor>
         </w:drawing>
       </w:r>
+      <w:proofErr w:type="spellStart"/>
       <w:r>
         <w:rPr>
           <w:b/>
@@ -84,6 +85,7 @@
         </w:rPr>
         <w:t>Cordova</w:t>
       </w:r>
+      <w:proofErr w:type="spellEnd"/>
       <w:r>
         <w:rPr>
           <w:b/>
@@ -239,7 +241,21 @@
         <w:rPr>
           <w:color w:val="808080" w:themeColor="background1" w:themeShade="80"/>
         </w:rPr>
-        <w:t xml:space="preserve">(naam, stats, skills, skins,…) </w:t>
+        <w:t xml:space="preserve">(naam, </w:t>
+      </w:r>
+      <w:proofErr w:type="spellStart"/>
+      <w:r>
+        <w:rPr>
+          <w:color w:val="808080" w:themeColor="background1" w:themeShade="80"/>
+        </w:rPr>
+        <w:t>stats</w:t>
+      </w:r>
+      <w:proofErr w:type="spellEnd"/>
+      <w:r>
+        <w:rPr>
+          <w:color w:val="808080" w:themeColor="background1" w:themeShade="80"/>
+        </w:rPr>
+        <w:t xml:space="preserve">, skills, skins,…) </w:t>
       </w:r>
       <w:r>
         <w:rPr>
@@ -251,7 +267,35 @@
         <w:rPr>
           <w:color w:val="808080" w:themeColor="background1" w:themeShade="80"/>
         </w:rPr>
-        <w:t>T-doll (character)</w:t>
+        <w:t>T-</w:t>
+      </w:r>
+      <w:proofErr w:type="spellStart"/>
+      <w:r>
+        <w:rPr>
+          <w:color w:val="808080" w:themeColor="background1" w:themeShade="80"/>
+        </w:rPr>
+        <w:t>doll</w:t>
+      </w:r>
+      <w:proofErr w:type="spellEnd"/>
+      <w:r>
+        <w:rPr>
+          <w:color w:val="808080" w:themeColor="background1" w:themeShade="80"/>
+        </w:rPr>
+        <w:t xml:space="preserve"> (</w:t>
+      </w:r>
+      <w:proofErr w:type="spellStart"/>
+      <w:r>
+        <w:rPr>
+          <w:color w:val="808080" w:themeColor="background1" w:themeShade="80"/>
+        </w:rPr>
+        <w:t>character</w:t>
+      </w:r>
+      <w:proofErr w:type="spellEnd"/>
+      <w:r>
+        <w:rPr>
+          <w:color w:val="808080" w:themeColor="background1" w:themeShade="80"/>
+        </w:rPr>
+        <w:t>)</w:t>
       </w:r>
       <w:r>
         <w:rPr>
@@ -287,8 +331,16 @@
         <w:rPr>
           <w:color w:val="808080" w:themeColor="background1" w:themeShade="80"/>
         </w:rPr>
-        <w:t>girlsfrontline-core</w:t>
-      </w:r>
+        <w:t>girlsfrontline-</w:t>
+      </w:r>
+      <w:proofErr w:type="spellStart"/>
+      <w:r>
+        <w:rPr>
+          <w:color w:val="808080" w:themeColor="background1" w:themeShade="80"/>
+        </w:rPr>
+        <w:t>core</w:t>
+      </w:r>
+      <w:proofErr w:type="spellEnd"/>
       <w:r>
         <w:rPr>
           <w:color w:val="808080" w:themeColor="background1" w:themeShade="80"/>
@@ -306,7 +358,21 @@
         <w:rPr>
           <w:color w:val="808080" w:themeColor="background1" w:themeShade="80"/>
         </w:rPr>
-        <w:t xml:space="preserve">De gebruiker kan dan bepaalde T-doll’s opslaan in een </w:t>
+        <w:t>De gebruiker kan dan bepaalde T-</w:t>
+      </w:r>
+      <w:proofErr w:type="spellStart"/>
+      <w:r>
+        <w:rPr>
+          <w:color w:val="808080" w:themeColor="background1" w:themeShade="80"/>
+        </w:rPr>
+        <w:t>doll’s</w:t>
+      </w:r>
+      <w:proofErr w:type="spellEnd"/>
+      <w:r>
+        <w:rPr>
+          <w:color w:val="808080" w:themeColor="background1" w:themeShade="80"/>
+        </w:rPr>
+        <w:t xml:space="preserve"> opslaan in een </w:t>
       </w:r>
       <w:r>
         <w:rPr>
@@ -318,7 +384,31 @@
         <w:rPr>
           <w:color w:val="808080" w:themeColor="background1" w:themeShade="80"/>
         </w:rPr>
-        <w:t xml:space="preserve"> lijst zodat ie snel toegang heeft tot hun informatie</w:t>
+        <w:t xml:space="preserve"> lijst</w:t>
+      </w:r>
+      <w:r>
+        <w:rPr>
+          <w:color w:val="808080" w:themeColor="background1" w:themeShade="80"/>
+        </w:rPr>
+        <w:t>,</w:t>
+      </w:r>
+      <w:r>
+        <w:rPr>
+          <w:color w:val="808080" w:themeColor="background1" w:themeShade="80"/>
+        </w:rPr>
+        <w:t xml:space="preserve"> zodat </w:t>
+      </w:r>
+      <w:r>
+        <w:rPr>
+          <w:color w:val="808080" w:themeColor="background1" w:themeShade="80"/>
+        </w:rPr>
+        <w:t>hij</w:t>
+      </w:r>
+      <w:r>
+        <w:rPr>
+          <w:color w:val="808080" w:themeColor="background1" w:themeShade="80"/>
+        </w:rPr>
+        <w:t xml:space="preserve"> snel toegang heeft tot hun informatie</w:t>
       </w:r>
       <w:r>
         <w:rPr>
@@ -435,21 +525,23 @@
         </w:rPr>
         <w:t xml:space="preserve">ebruikte </w:t>
       </w:r>
+      <w:proofErr w:type="spellStart"/>
       <w:r>
         <w:rPr>
           <w:b/>
           <w:sz w:val="28"/>
           <w:szCs w:val="28"/>
         </w:rPr>
-        <w:t xml:space="preserve">Cordova </w:t>
-      </w:r>
+        <w:t>Cordova</w:t>
+      </w:r>
+      <w:proofErr w:type="spellEnd"/>
       <w:r>
         <w:rPr>
           <w:b/>
           <w:sz w:val="28"/>
           <w:szCs w:val="28"/>
         </w:rPr>
-        <w:t>plug-ins</w:t>
+        <w:t xml:space="preserve"> </w:t>
       </w:r>
       <w:r>
         <w:rPr>
@@ -457,7 +549,7 @@
           <w:sz w:val="28"/>
           <w:szCs w:val="28"/>
         </w:rPr>
-        <w:t xml:space="preserve"> (</w:t>
+        <w:t>plug-ins</w:t>
       </w:r>
       <w:r>
         <w:rPr>
@@ -465,7 +557,7 @@
           <w:sz w:val="28"/>
           <w:szCs w:val="28"/>
         </w:rPr>
-        <w:t>vr 29</w:t>
+        <w:t xml:space="preserve"> (</w:t>
       </w:r>
       <w:r>
         <w:rPr>
@@ -473,7 +565,7 @@
           <w:sz w:val="28"/>
           <w:szCs w:val="28"/>
         </w:rPr>
-        <w:t xml:space="preserve"> oktober</w:t>
+        <w:t>vr 29</w:t>
       </w:r>
       <w:r>
         <w:rPr>
@@ -481,20 +573,86 @@
           <w:sz w:val="28"/>
           <w:szCs w:val="28"/>
         </w:rPr>
+        <w:t xml:space="preserve"> oktober</w:t>
+      </w:r>
+      <w:r>
+        <w:rPr>
+          <w:b/>
+          <w:sz w:val="28"/>
+          <w:szCs w:val="28"/>
+        </w:rPr>
         <w:t>)</w:t>
       </w:r>
     </w:p>
     <w:p>
       <w:pPr>
-        <w:rPr>
-          <w:color w:val="808080" w:themeColor="background1" w:themeShade="80"/>
-        </w:rPr>
-      </w:pPr>
-      <w:r>
-        <w:rPr>
-          <w:color w:val="808080" w:themeColor="background1" w:themeShade="80"/>
-        </w:rPr>
-        <w:t>Beschrijf hier welke plug-ins je gebruikt en waarom je deze nodig hebt.</w:t>
+        <w:pStyle w:val="Lijstalinea"/>
+        <w:numPr>
+          <w:ilvl w:val="0"/>
+          <w:numId w:val="12"/>
+        </w:numPr>
+        <w:rPr>
+          <w:b/>
+          <w:sz w:val="28"/>
+          <w:szCs w:val="28"/>
+        </w:rPr>
+      </w:pPr>
+      <w:proofErr w:type="spellStart"/>
+      <w:r>
+        <w:rPr>
+          <w:b/>
+          <w:bCs/>
+          <w:color w:val="808080" w:themeColor="background1" w:themeShade="80"/>
+        </w:rPr>
+        <w:t>cordova-plugin-appinfo</w:t>
+      </w:r>
+      <w:proofErr w:type="spellEnd"/>
+      <w:r>
+        <w:rPr>
+          <w:color w:val="808080" w:themeColor="background1" w:themeShade="80"/>
+        </w:rPr>
+        <w:t xml:space="preserve"> </w:t>
+      </w:r>
+      <w:r>
+        <w:rPr>
+          <w:color w:val="808080" w:themeColor="background1" w:themeShade="80"/>
+        </w:rPr>
+        <w:t xml:space="preserve">(https://www.npmjs.com/package/cordova-plugin-appinfo  </w:t>
+      </w:r>
+      <w:r>
+        <w:rPr>
+          <w:color w:val="808080" w:themeColor="background1" w:themeShade="80"/>
+        </w:rPr>
+        <w:br/>
+        <w:t xml:space="preserve">Gebruikt voor de </w:t>
+      </w:r>
+      <w:proofErr w:type="spellStart"/>
+      <w:r>
+        <w:rPr>
+          <w:color w:val="808080" w:themeColor="background1" w:themeShade="80"/>
+        </w:rPr>
+        <w:t>identifier</w:t>
+      </w:r>
+      <w:proofErr w:type="spellEnd"/>
+      <w:r>
+        <w:rPr>
+          <w:color w:val="808080" w:themeColor="background1" w:themeShade="80"/>
+        </w:rPr>
+        <w:t xml:space="preserve">, versie &amp; </w:t>
+      </w:r>
+      <w:proofErr w:type="spellStart"/>
+      <w:r>
+        <w:rPr>
+          <w:color w:val="808080" w:themeColor="background1" w:themeShade="80"/>
+        </w:rPr>
+        <w:t>build</w:t>
+      </w:r>
+      <w:proofErr w:type="spellEnd"/>
+      <w:r>
+        <w:rPr>
+          <w:color w:val="808080" w:themeColor="background1" w:themeShade="80"/>
+        </w:rPr>
+        <w:t xml:space="preserve"> nummer van de applicatie op te halen, op deze manier gebeurt dit automatisch en hoef je geen html code te wijzigen bij een update of versie verandering.</w:t>
       </w:r>
     </w:p>
     <w:p>
@@ -575,18 +733,14 @@
           <w:color w:val="808080" w:themeColor="background1" w:themeShade="80"/>
         </w:rPr>
       </w:pPr>
-      <w:r>
-        <w:rPr>
-          <w:color w:val="808080" w:themeColor="background1" w:themeShade="80"/>
-        </w:rPr>
-        <w:t>URL waar je de app (apk-bestand) kan downloaden</w:t>
-      </w:r>
-      <w:r>
-        <w:rPr>
-          <w:color w:val="808080" w:themeColor="background1" w:themeShade="80"/>
-        </w:rPr>
-        <w:t>.</w:t>
-      </w:r>
+      <w:hyperlink r:id="rId9" w:history="1">
+        <w:r>
+          <w:rPr>
+            <w:rStyle w:val="Hyperlink"/>
+          </w:rPr>
+          <w:t>https://vangestelaxel.sinners.be/2APPAI1/cordova/cordova_project</w:t>
+        </w:r>
+      </w:hyperlink>
     </w:p>
     <w:p>
       <w:pPr>
@@ -641,7 +795,25 @@
           <w:sz w:val="28"/>
           <w:szCs w:val="28"/>
         </w:rPr>
-        <w:t xml:space="preserve"> novemner)</w:t>
+        <w:t xml:space="preserve"> </w:t>
+      </w:r>
+      <w:proofErr w:type="spellStart"/>
+      <w:r>
+        <w:rPr>
+          <w:b/>
+          <w:sz w:val="28"/>
+          <w:szCs w:val="28"/>
+        </w:rPr>
+        <w:t>novemner</w:t>
+      </w:r>
+      <w:proofErr w:type="spellEnd"/>
+      <w:r>
+        <w:rPr>
+          <w:b/>
+          <w:sz w:val="28"/>
+          <w:szCs w:val="28"/>
+        </w:rPr>
+        <w:t>)</w:t>
       </w:r>
     </w:p>
     <w:p>
@@ -679,8 +851,8 @@
       </w:pPr>
     </w:p>
     <w:sectPr>
-      <w:headerReference w:type="default" r:id="rId9"/>
-      <w:footerReference w:type="default" r:id="rId10"/>
+      <w:headerReference w:type="default" r:id="rId10"/>
+      <w:footerReference w:type="default" r:id="rId11"/>
       <w:pgSz w:w="11906" w:h="16838"/>
       <w:pgMar w:top="1417" w:right="1417" w:bottom="1417" w:left="1417" w:header="708" w:footer="708" w:gutter="0"/>
       <w:cols w:space="708"/>
@@ -939,21 +1111,14 @@
         <w:tab w:val="left" w:pos="7371"/>
       </w:tabs>
       <w:spacing w:line="360" w:lineRule="auto"/>
-      <w:rPr>
-        <w:lang w:val="en-US"/>
-      </w:rPr>
     </w:pPr>
     <w:r>
       <w:rPr>
         <w:b/>
-        <w:lang w:val="en-US"/>
       </w:rPr>
       <w:t>Titel:</w:t>
     </w:r>
     <w:r>
-      <w:rPr>
-        <w:lang w:val="en-US"/>
-      </w:rPr>
       <w:tab/>
     </w:r>
     <w:sdt>
@@ -969,36 +1134,20 @@
       <w:sdtEndPr/>
       <w:sdtContent>
         <w:r>
-          <w:rPr>
-            <w:lang w:val="en-US"/>
-          </w:rPr>
-          <w:t xml:space="preserve">Girls Frontline </w:t>
-        </w:r>
-        <w:r>
-          <w:rPr>
-            <w:lang w:val="en-US"/>
-          </w:rPr>
-          <w:t>Information Bank</w:t>
+          <w:t>Girls Frontline Information Bank</w:t>
         </w:r>
       </w:sdtContent>
     </w:sdt>
     <w:r>
-      <w:rPr>
-        <w:lang w:val="en-US"/>
-      </w:rPr>
       <w:tab/>
     </w:r>
     <w:r>
       <w:rPr>
         <w:b/>
-        <w:lang w:val="en-US"/>
       </w:rPr>
       <w:t>Datum:</w:t>
     </w:r>
     <w:r>
-      <w:rPr>
-        <w:lang w:val="en-US"/>
-      </w:rPr>
       <w:tab/>
     </w:r>
     <w:r>
@@ -1014,7 +1163,7 @@
       <w:rPr>
         <w:noProof/>
       </w:rPr>
-      <w:t>9/10/2020</w:t>
+      <w:t>16/10/2020</w:t>
     </w:r>
     <w:r>
       <w:fldChar w:fldCharType="end"/>
@@ -1183,6 +1332,119 @@
 <file path=word/numbering.xml><?xml version="1.0" encoding="utf-8"?>
 <w:numbering xmlns:wpc="http://schemas.microsoft.com/office/word/2010/wordprocessingCanvas" xmlns:cx="http://schemas.microsoft.com/office/drawing/2014/chartex" xmlns:cx1="http://schemas.microsoft.com/office/drawing/2015/9/8/chartex" xmlns:cx2="http://schemas.microsoft.com/office/drawing/2015/10/21/chartex" xmlns:cx3="http://schemas.microsoft.com/office/drawing/2016/5/9/chartex" xmlns:cx4="http://schemas.microsoft.com/office/drawing/2016/5/10/chartex" xmlns:cx5="http://schemas.microsoft.com/office/drawing/2016/5/11/chartex" xmlns:cx6="http://schemas.microsoft.com/office/drawing/2016/5/12/chartex" xmlns:cx7="http://schemas.microsoft.com/office/drawing/2016/5/13/chartex" xmlns:cx8="http://schemas.microsoft.com/office/drawing/2016/5/14/chartex" xmlns:mc="http://schemas.openxmlformats.org/markup-compatibility/2006" xmlns:aink="http://schemas.microsoft.com/office/drawing/2016/ink" xmlns:am3d="http://schemas.microsoft.com/office/drawing/2017/model3d" xmlns:o="urn:schemas-microsoft-com:office:office" xmlns:r="http://schemas.openxmlformats.org/officeDocument/2006/relationships" xmlns:m="http://schemas.openxmlformats.org/officeDocument/2006/math" xmlns:v="urn:schemas-microsoft-com:vml" xmlns:wp14="http://schemas.microsoft.com/office/word/2010/wordprocessingDrawing" xmlns:wp="http://schemas.openxmlformats.org/drawingml/2006/wordprocessingDrawing" xmlns:w10="urn:schemas-microsoft-com:office:word" xmlns:w="http://schemas.openxmlformats.org/wordprocessingml/2006/main" xmlns:w14="http://schemas.microsoft.com/office/word/2010/wordml" xmlns:w15="http://schemas.microsoft.com/office/word/2012/wordml" xmlns:w16cex="http://schemas.microsoft.com/office/word/2018/wordml/cex" xmlns:w16cid="http://schemas.microsoft.com/office/word/2016/wordml/cid" xmlns:w16="http://schemas.microsoft.com/office/word/2018/wordml" xmlns:w16se="http://schemas.microsoft.com/office/word/2015/wordml/symex" xmlns:wpg="http://schemas.microsoft.com/office/word/2010/wordprocessingGroup" xmlns:wpi="http://schemas.microsoft.com/office/word/2010/wordprocessingInk" xmlns:wne="http://schemas.microsoft.com/office/word/2006/wordml" xmlns:wps="http://schemas.microsoft.com/office/word/2010/wordprocessingShape" mc:Ignorable="w14 w15 w16se w16cid w16 w16cex wp14">
   <w:abstractNum w:abstractNumId="0" w15:restartNumberingAfterBreak="0">
+    <w:nsid w:val="0C960651"/>
+    <w:multiLevelType w:val="hybridMultilevel"/>
+    <w:tmpl w:val="B3AE8D6A"/>
+    <w:lvl w:ilvl="0" w:tplc="1C2E7A56">
+      <w:start w:val="1"/>
+      <w:numFmt w:val="bullet"/>
+      <w:lvlText w:val=""/>
+      <w:lvlJc w:val="left"/>
+      <w:pPr>
+        <w:ind w:left="340" w:hanging="227"/>
+      </w:pPr>
+      <w:rPr>
+        <w:rFonts w:ascii="Symbol" w:hAnsi="Symbol" w:hint="default"/>
+      </w:rPr>
+    </w:lvl>
+    <w:lvl w:ilvl="1" w:tplc="08130003" w:tentative="1">
+      <w:start w:val="1"/>
+      <w:numFmt w:val="bullet"/>
+      <w:lvlText w:val="o"/>
+      <w:lvlJc w:val="left"/>
+      <w:pPr>
+        <w:ind w:left="1440" w:hanging="360"/>
+      </w:pPr>
+      <w:rPr>
+        <w:rFonts w:ascii="Courier New" w:hAnsi="Courier New" w:cs="Courier New" w:hint="default"/>
+      </w:rPr>
+    </w:lvl>
+    <w:lvl w:ilvl="2" w:tplc="08130005" w:tentative="1">
+      <w:start w:val="1"/>
+      <w:numFmt w:val="bullet"/>
+      <w:lvlText w:val=""/>
+      <w:lvlJc w:val="left"/>
+      <w:pPr>
+        <w:ind w:left="2160" w:hanging="360"/>
+      </w:pPr>
+      <w:rPr>
+        <w:rFonts w:ascii="Wingdings" w:hAnsi="Wingdings" w:hint="default"/>
+      </w:rPr>
+    </w:lvl>
+    <w:lvl w:ilvl="3" w:tplc="08130001" w:tentative="1">
+      <w:start w:val="1"/>
+      <w:numFmt w:val="bullet"/>
+      <w:lvlText w:val=""/>
+      <w:lvlJc w:val="left"/>
+      <w:pPr>
+        <w:ind w:left="2880" w:hanging="360"/>
+      </w:pPr>
+      <w:rPr>
+        <w:rFonts w:ascii="Symbol" w:hAnsi="Symbol" w:hint="default"/>
+      </w:rPr>
+    </w:lvl>
+    <w:lvl w:ilvl="4" w:tplc="08130003" w:tentative="1">
+      <w:start w:val="1"/>
+      <w:numFmt w:val="bullet"/>
+      <w:lvlText w:val="o"/>
+      <w:lvlJc w:val="left"/>
+      <w:pPr>
+        <w:ind w:left="3600" w:hanging="360"/>
+      </w:pPr>
+      <w:rPr>
+        <w:rFonts w:ascii="Courier New" w:hAnsi="Courier New" w:cs="Courier New" w:hint="default"/>
+      </w:rPr>
+    </w:lvl>
+    <w:lvl w:ilvl="5" w:tplc="08130005" w:tentative="1">
+      <w:start w:val="1"/>
+      <w:numFmt w:val="bullet"/>
+      <w:lvlText w:val=""/>
+      <w:lvlJc w:val="left"/>
+      <w:pPr>
+        <w:ind w:left="4320" w:hanging="360"/>
+      </w:pPr>
+      <w:rPr>
+        <w:rFonts w:ascii="Wingdings" w:hAnsi="Wingdings" w:hint="default"/>
+      </w:rPr>
+    </w:lvl>
+    <w:lvl w:ilvl="6" w:tplc="08130001" w:tentative="1">
+      <w:start w:val="1"/>
+      <w:numFmt w:val="bullet"/>
+      <w:lvlText w:val=""/>
+      <w:lvlJc w:val="left"/>
+      <w:pPr>
+        <w:ind w:left="5040" w:hanging="360"/>
+      </w:pPr>
+      <w:rPr>
+        <w:rFonts w:ascii="Symbol" w:hAnsi="Symbol" w:hint="default"/>
+      </w:rPr>
+    </w:lvl>
+    <w:lvl w:ilvl="7" w:tplc="08130003" w:tentative="1">
+      <w:start w:val="1"/>
+      <w:numFmt w:val="bullet"/>
+      <w:lvlText w:val="o"/>
+      <w:lvlJc w:val="left"/>
+      <w:pPr>
+        <w:ind w:left="5760" w:hanging="360"/>
+      </w:pPr>
+      <w:rPr>
+        <w:rFonts w:ascii="Courier New" w:hAnsi="Courier New" w:cs="Courier New" w:hint="default"/>
+      </w:rPr>
+    </w:lvl>
+    <w:lvl w:ilvl="8" w:tplc="08130005" w:tentative="1">
+      <w:start w:val="1"/>
+      <w:numFmt w:val="bullet"/>
+      <w:lvlText w:val=""/>
+      <w:lvlJc w:val="left"/>
+      <w:pPr>
+        <w:ind w:left="6480" w:hanging="360"/>
+      </w:pPr>
+      <w:rPr>
+        <w:rFonts w:ascii="Wingdings" w:hAnsi="Wingdings" w:hint="default"/>
+      </w:rPr>
+    </w:lvl>
+  </w:abstractNum>
+  <w:abstractNum w:abstractNumId="1" w15:restartNumberingAfterBreak="0">
     <w:nsid w:val="0D837C51"/>
     <w:multiLevelType w:val="hybridMultilevel"/>
     <w:tmpl w:val="EA460958"/>
@@ -1295,7 +1557,7 @@
       </w:rPr>
     </w:lvl>
   </w:abstractNum>
-  <w:abstractNum w:abstractNumId="1" w15:restartNumberingAfterBreak="0">
+  <w:abstractNum w:abstractNumId="2" w15:restartNumberingAfterBreak="0">
     <w:nsid w:val="0DA223AA"/>
     <w:multiLevelType w:val="hybridMultilevel"/>
     <w:tmpl w:val="B906C0CE"/>
@@ -1408,7 +1670,7 @@
       </w:rPr>
     </w:lvl>
   </w:abstractNum>
-  <w:abstractNum w:abstractNumId="2" w15:restartNumberingAfterBreak="0">
+  <w:abstractNum w:abstractNumId="3" w15:restartNumberingAfterBreak="0">
     <w:nsid w:val="11C73CEC"/>
     <w:multiLevelType w:val="hybridMultilevel"/>
     <w:tmpl w:val="C9204D80"/>
@@ -1521,7 +1783,7 @@
       </w:rPr>
     </w:lvl>
   </w:abstractNum>
-  <w:abstractNum w:abstractNumId="3" w15:restartNumberingAfterBreak="0">
+  <w:abstractNum w:abstractNumId="4" w15:restartNumberingAfterBreak="0">
     <w:nsid w:val="17B07D22"/>
     <w:multiLevelType w:val="hybridMultilevel"/>
     <w:tmpl w:val="AE92C152"/>
@@ -1634,7 +1896,7 @@
       </w:rPr>
     </w:lvl>
   </w:abstractNum>
-  <w:abstractNum w:abstractNumId="4" w15:restartNumberingAfterBreak="0">
+  <w:abstractNum w:abstractNumId="5" w15:restartNumberingAfterBreak="0">
     <w:nsid w:val="30515E5B"/>
     <w:multiLevelType w:val="hybridMultilevel"/>
     <w:tmpl w:val="154452FC"/>
@@ -1747,7 +2009,7 @@
       </w:rPr>
     </w:lvl>
   </w:abstractNum>
-  <w:abstractNum w:abstractNumId="5" w15:restartNumberingAfterBreak="0">
+  <w:abstractNum w:abstractNumId="6" w15:restartNumberingAfterBreak="0">
     <w:nsid w:val="39787F9A"/>
     <w:multiLevelType w:val="hybridMultilevel"/>
     <w:tmpl w:val="36047FE8"/>
@@ -1860,7 +2122,7 @@
       </w:rPr>
     </w:lvl>
   </w:abstractNum>
-  <w:abstractNum w:abstractNumId="6" w15:restartNumberingAfterBreak="0">
+  <w:abstractNum w:abstractNumId="7" w15:restartNumberingAfterBreak="0">
     <w:nsid w:val="46171344"/>
     <w:multiLevelType w:val="hybridMultilevel"/>
     <w:tmpl w:val="88B40618"/>
@@ -1973,7 +2235,7 @@
       </w:rPr>
     </w:lvl>
   </w:abstractNum>
-  <w:abstractNum w:abstractNumId="7" w15:restartNumberingAfterBreak="0">
+  <w:abstractNum w:abstractNumId="8" w15:restartNumberingAfterBreak="0">
     <w:nsid w:val="4C006279"/>
     <w:multiLevelType w:val="hybridMultilevel"/>
     <w:tmpl w:val="28B2B2CE"/>
@@ -2086,7 +2348,7 @@
       </w:rPr>
     </w:lvl>
   </w:abstractNum>
-  <w:abstractNum w:abstractNumId="8" w15:restartNumberingAfterBreak="0">
+  <w:abstractNum w:abstractNumId="9" w15:restartNumberingAfterBreak="0">
     <w:nsid w:val="4EC34740"/>
     <w:multiLevelType w:val="hybridMultilevel"/>
     <w:tmpl w:val="30709100"/>
@@ -2199,7 +2461,7 @@
       </w:rPr>
     </w:lvl>
   </w:abstractNum>
-  <w:abstractNum w:abstractNumId="9" w15:restartNumberingAfterBreak="0">
+  <w:abstractNum w:abstractNumId="10" w15:restartNumberingAfterBreak="0">
     <w:nsid w:val="57731E04"/>
     <w:multiLevelType w:val="hybridMultilevel"/>
     <w:tmpl w:val="8D104214"/>
@@ -2312,7 +2574,7 @@
       </w:rPr>
     </w:lvl>
   </w:abstractNum>
-  <w:abstractNum w:abstractNumId="10" w15:restartNumberingAfterBreak="0">
+  <w:abstractNum w:abstractNumId="11" w15:restartNumberingAfterBreak="0">
     <w:nsid w:val="7D852F36"/>
     <w:multiLevelType w:val="hybridMultilevel"/>
     <w:tmpl w:val="AD067216"/>
@@ -2426,37 +2688,40 @@
     </w:lvl>
   </w:abstractNum>
   <w:num w:numId="1">
+    <w:abstractNumId w:val="2"/>
+  </w:num>
+  <w:num w:numId="2">
+    <w:abstractNumId w:val="6"/>
+  </w:num>
+  <w:num w:numId="3">
+    <w:abstractNumId w:val="10"/>
+  </w:num>
+  <w:num w:numId="4">
+    <w:abstractNumId w:val="4"/>
+  </w:num>
+  <w:num w:numId="5">
+    <w:abstractNumId w:val="3"/>
+  </w:num>
+  <w:num w:numId="6">
+    <w:abstractNumId w:val="9"/>
+  </w:num>
+  <w:num w:numId="7">
+    <w:abstractNumId w:val="11"/>
+  </w:num>
+  <w:num w:numId="8">
+    <w:abstractNumId w:val="7"/>
+  </w:num>
+  <w:num w:numId="9">
+    <w:abstractNumId w:val="5"/>
+  </w:num>
+  <w:num w:numId="10">
     <w:abstractNumId w:val="1"/>
   </w:num>
-  <w:num w:numId="2">
-    <w:abstractNumId w:val="5"/>
-  </w:num>
-  <w:num w:numId="3">
-    <w:abstractNumId w:val="9"/>
-  </w:num>
-  <w:num w:numId="4">
-    <w:abstractNumId w:val="3"/>
-  </w:num>
-  <w:num w:numId="5">
-    <w:abstractNumId w:val="2"/>
-  </w:num>
-  <w:num w:numId="6">
+  <w:num w:numId="11">
     <w:abstractNumId w:val="8"/>
   </w:num>
-  <w:num w:numId="7">
-    <w:abstractNumId w:val="10"/>
-  </w:num>
-  <w:num w:numId="8">
-    <w:abstractNumId w:val="6"/>
-  </w:num>
-  <w:num w:numId="9">
-    <w:abstractNumId w:val="4"/>
-  </w:num>
-  <w:num w:numId="10">
+  <w:num w:numId="12">
     <w:abstractNumId w:val="0"/>
-  </w:num>
-  <w:num w:numId="11">
-    <w:abstractNumId w:val="7"/>
   </w:num>
 </w:numbering>
 </file>
@@ -2864,7 +3129,6 @@
   <w:style w:type="character" w:default="1" w:styleId="Standaardalinea-lettertype">
     <w:name w:val="Default Paragraph Font"/>
     <w:uiPriority w:val="1"/>
-    <w:semiHidden/>
     <w:unhideWhenUsed/>
   </w:style>
   <w:style w:type="table" w:default="1" w:styleId="Standaardtabel">
@@ -3290,6 +3554,7 @@
     <w:rsid w:val="009A686E"/>
     <w:rsid w:val="009C552A"/>
     <w:rsid w:val="00A97EDB"/>
+    <w:rsid w:val="00BE11EE"/>
     <w:rsid w:val="00CA2483"/>
     <w:rsid w:val="00D530DA"/>
     <w:rsid w:val="00DF13DA"/>

</xml_diff>

<commit_message>
Updated: Readme.md & Word documentation; donwgraded Version number to reflect APP state
</commit_message>
<xml_diff>
--- a/Van_Gestel_Axel_2APPAI_A.docx
+++ b/Van_Gestel_Axel_2APPAI_A.docx
@@ -75,7 +75,6 @@
           </wp:anchor>
         </w:drawing>
       </w:r>
-      <w:proofErr w:type="spellStart"/>
       <w:r>
         <w:rPr>
           <w:b/>
@@ -85,7 +84,6 @@
         </w:rPr>
         <w:t>Cordova</w:t>
       </w:r>
-      <w:proofErr w:type="spellEnd"/>
       <w:r>
         <w:rPr>
           <w:b/>
@@ -241,106 +239,56 @@
         <w:rPr>
           <w:color w:val="808080" w:themeColor="background1" w:themeShade="80"/>
         </w:rPr>
-        <w:t xml:space="preserve">(naam, </w:t>
-      </w:r>
-      <w:proofErr w:type="spellStart"/>
+        <w:t xml:space="preserve">(naam, stats, skills, skins,…) </w:t>
+      </w:r>
       <w:r>
         <w:rPr>
           <w:color w:val="808080" w:themeColor="background1" w:themeShade="80"/>
         </w:rPr>
-        <w:t>stats</w:t>
-      </w:r>
-      <w:proofErr w:type="spellEnd"/>
+        <w:t xml:space="preserve">over een bepaald </w:t>
+      </w:r>
       <w:r>
         <w:rPr>
           <w:color w:val="808080" w:themeColor="background1" w:themeShade="80"/>
         </w:rPr>
-        <w:t xml:space="preserve">, skills, skins,…) </w:t>
+        <w:t>T-doll (character)</w:t>
       </w:r>
       <w:r>
         <w:rPr>
           <w:color w:val="808080" w:themeColor="background1" w:themeShade="80"/>
         </w:rPr>
-        <w:t xml:space="preserve">over een bepaald </w:t>
+        <w:t xml:space="preserve"> van de game “Girls Frontline”</w:t>
       </w:r>
       <w:r>
         <w:rPr>
           <w:color w:val="808080" w:themeColor="background1" w:themeShade="80"/>
         </w:rPr>
-        <w:t>T-</w:t>
-      </w:r>
-      <w:proofErr w:type="spellStart"/>
+        <w:t xml:space="preserve"> kan opzoeken</w:t>
+      </w:r>
       <w:r>
         <w:rPr>
           <w:color w:val="808080" w:themeColor="background1" w:themeShade="80"/>
         </w:rPr>
-        <w:t>doll</w:t>
-      </w:r>
-      <w:proofErr w:type="spellEnd"/>
+        <w:t xml:space="preserve">. Om dit </w:t>
+      </w:r>
       <w:r>
         <w:rPr>
           <w:color w:val="808080" w:themeColor="background1" w:themeShade="80"/>
         </w:rPr>
-        <w:t xml:space="preserve"> (</w:t>
-      </w:r>
-      <w:proofErr w:type="spellStart"/>
+        <w:t>efficiënt</w:t>
+      </w:r>
       <w:r>
         <w:rPr>
           <w:color w:val="808080" w:themeColor="background1" w:themeShade="80"/>
         </w:rPr>
-        <w:t>character</w:t>
-      </w:r>
-      <w:proofErr w:type="spellEnd"/>
+        <w:t xml:space="preserve"> te laten verlopen kan ik gebruik maken van de “</w:t>
+      </w:r>
       <w:r>
         <w:rPr>
           <w:color w:val="808080" w:themeColor="background1" w:themeShade="80"/>
         </w:rPr>
-        <w:t>)</w:t>
-      </w:r>
-      <w:r>
-        <w:rPr>
-          <w:color w:val="808080" w:themeColor="background1" w:themeShade="80"/>
-        </w:rPr>
-        <w:t xml:space="preserve"> van de game “Girls Frontline”</w:t>
-      </w:r>
-      <w:r>
-        <w:rPr>
-          <w:color w:val="808080" w:themeColor="background1" w:themeShade="80"/>
-        </w:rPr>
-        <w:t xml:space="preserve"> kan opzoeken</w:t>
-      </w:r>
-      <w:r>
-        <w:rPr>
-          <w:color w:val="808080" w:themeColor="background1" w:themeShade="80"/>
-        </w:rPr>
-        <w:t xml:space="preserve">. Om dit </w:t>
-      </w:r>
-      <w:r>
-        <w:rPr>
-          <w:color w:val="808080" w:themeColor="background1" w:themeShade="80"/>
-        </w:rPr>
-        <w:t>efficiënt</w:t>
-      </w:r>
-      <w:r>
-        <w:rPr>
-          <w:color w:val="808080" w:themeColor="background1" w:themeShade="80"/>
-        </w:rPr>
-        <w:t xml:space="preserve"> te laten verlopen kan ik gebruik maken van de “</w:t>
-      </w:r>
-      <w:r>
-        <w:rPr>
-          <w:color w:val="808080" w:themeColor="background1" w:themeShade="80"/>
-        </w:rPr>
-        <w:t>girlsfrontline-</w:t>
-      </w:r>
-      <w:proofErr w:type="spellStart"/>
-      <w:r>
-        <w:rPr>
-          <w:color w:val="808080" w:themeColor="background1" w:themeShade="80"/>
-        </w:rPr>
-        <w:t>core</w:t>
-      </w:r>
-      <w:proofErr w:type="spellEnd"/>
+        <w:t>girlsfrontline-core</w:t>
+      </w:r>
       <w:r>
         <w:rPr>
           <w:color w:val="808080" w:themeColor="background1" w:themeShade="80"/>
@@ -358,21 +306,7 @@
         <w:rPr>
           <w:color w:val="808080" w:themeColor="background1" w:themeShade="80"/>
         </w:rPr>
-        <w:t>De gebruiker kan dan bepaalde T-</w:t>
-      </w:r>
-      <w:proofErr w:type="spellStart"/>
-      <w:r>
-        <w:rPr>
-          <w:color w:val="808080" w:themeColor="background1" w:themeShade="80"/>
-        </w:rPr>
-        <w:t>doll’s</w:t>
-      </w:r>
-      <w:proofErr w:type="spellEnd"/>
-      <w:r>
-        <w:rPr>
-          <w:color w:val="808080" w:themeColor="background1" w:themeShade="80"/>
-        </w:rPr>
-        <w:t xml:space="preserve"> opslaan in een </w:t>
+        <w:t xml:space="preserve">De gebruiker kan dan bepaalde T-doll’s opslaan in een </w:t>
       </w:r>
       <w:r>
         <w:rPr>
@@ -525,23 +459,13 @@
         </w:rPr>
         <w:t xml:space="preserve">ebruikte </w:t>
       </w:r>
-      <w:proofErr w:type="spellStart"/>
       <w:r>
         <w:rPr>
           <w:b/>
           <w:sz w:val="28"/>
           <w:szCs w:val="28"/>
         </w:rPr>
-        <w:t>Cordova</w:t>
-      </w:r>
-      <w:proofErr w:type="spellEnd"/>
-      <w:r>
-        <w:rPr>
-          <w:b/>
-          <w:sz w:val="28"/>
-          <w:szCs w:val="28"/>
-        </w:rPr>
-        <w:t xml:space="preserve"> </w:t>
+        <w:t xml:space="preserve">Cordova </w:t>
       </w:r>
       <w:r>
         <w:rPr>
@@ -597,7 +521,6 @@
           <w:szCs w:val="28"/>
         </w:rPr>
       </w:pPr>
-      <w:proofErr w:type="spellStart"/>
       <w:r>
         <w:rPr>
           <w:b/>
@@ -606,7 +529,6 @@
         </w:rPr>
         <w:t>cordova-plugin-appinfo</w:t>
       </w:r>
-      <w:proofErr w:type="spellEnd"/>
       <w:r>
         <w:rPr>
           <w:color w:val="808080" w:themeColor="background1" w:themeShade="80"/>
@@ -616,43 +538,88 @@
       <w:r>
         <w:rPr>
           <w:color w:val="808080" w:themeColor="background1" w:themeShade="80"/>
-        </w:rPr>
-        <w:t xml:space="preserve">(https://www.npmjs.com/package/cordova-plugin-appinfo  </w:t>
+          <w:sz w:val="18"/>
+          <w:szCs w:val="18"/>
+        </w:rPr>
+        <w:t>(https://www.npmjs.com/package/cordova-plugin-appinfo</w:t>
       </w:r>
       <w:r>
         <w:rPr>
           <w:color w:val="808080" w:themeColor="background1" w:themeShade="80"/>
+          <w:sz w:val="18"/>
+          <w:szCs w:val="18"/>
+        </w:rPr>
+        <w:t>)</w:t>
+      </w:r>
+      <w:r>
+        <w:rPr>
+          <w:color w:val="808080" w:themeColor="background1" w:themeShade="80"/>
         </w:rPr>
         <w:br/>
-        <w:t xml:space="preserve">Gebruikt voor de </w:t>
-      </w:r>
-      <w:proofErr w:type="spellStart"/>
+      </w:r>
       <w:r>
         <w:rPr>
           <w:color w:val="808080" w:themeColor="background1" w:themeShade="80"/>
         </w:rPr>
-        <w:t>identifier</w:t>
-      </w:r>
-      <w:proofErr w:type="spellEnd"/>
-      <w:r>
-        <w:rPr>
+        <w:t>Gebruikt voor de identifier, versie &amp; build nummer van de applicatie op te halen, op deze manier gebeurt dit automatisch en hoef je geen html code te wijzigen bij een update of versie verandering.</w:t>
+      </w:r>
+    </w:p>
+    <w:p>
+      <w:pPr>
+        <w:pStyle w:val="Lijstalinea"/>
+        <w:numPr>
+          <w:ilvl w:val="0"/>
+          <w:numId w:val="12"/>
+        </w:numPr>
+        <w:rPr>
+          <w:b/>
+          <w:sz w:val="28"/>
+          <w:szCs w:val="28"/>
+        </w:rPr>
+      </w:pPr>
+      <w:r>
+        <w:rPr>
+          <w:b/>
+          <w:bCs/>
           <w:color w:val="808080" w:themeColor="background1" w:themeShade="80"/>
         </w:rPr>
-        <w:t xml:space="preserve">, versie &amp; </w:t>
-      </w:r>
-      <w:proofErr w:type="spellStart"/>
-      <w:r>
-        <w:rPr>
+        <w:t>cordova-plugin-network-information</w:t>
+      </w:r>
+      <w:r>
+        <w:rPr>
+          <w:b/>
+          <w:bCs/>
           <w:color w:val="808080" w:themeColor="background1" w:themeShade="80"/>
         </w:rPr>
-        <w:t>build</w:t>
-      </w:r>
-      <w:proofErr w:type="spellEnd"/>
+        <w:t xml:space="preserve"> </w:t>
+      </w:r>
       <w:r>
         <w:rPr>
           <w:color w:val="808080" w:themeColor="background1" w:themeShade="80"/>
-        </w:rPr>
-        <w:t xml:space="preserve"> nummer van de applicatie op te halen, op deze manier gebeurt dit automatisch en hoef je geen html code te wijzigen bij een update of versie verandering.</w:t>
+          <w:sz w:val="18"/>
+          <w:szCs w:val="18"/>
+        </w:rPr>
+        <w:t>(https://www.npmjs.com/package/@osvlabs/cordova-plugin-network-information</w:t>
+      </w:r>
+      <w:r>
+        <w:rPr>
+          <w:color w:val="808080" w:themeColor="background1" w:themeShade="80"/>
+          <w:sz w:val="18"/>
+          <w:szCs w:val="18"/>
+        </w:rPr>
+        <w:t>)</w:t>
+      </w:r>
+      <w:r>
+        <w:rPr>
+          <w:color w:val="808080" w:themeColor="background1" w:themeShade="80"/>
+        </w:rPr>
+        <w:br/>
+      </w:r>
+      <w:r>
+        <w:rPr>
+          <w:color w:val="808080" w:themeColor="background1" w:themeShade="80"/>
+        </w:rPr>
+        <w:t>Gebruikt voor het controleren of de app online kan tijdens het opstarten, zo niet dan krijgt de gebruiker een melding dat deze app internet toegang nodig heeft om correct te werken.</w:t>
       </w:r>
     </w:p>
     <w:p>
@@ -795,25 +762,7 @@
           <w:sz w:val="28"/>
           <w:szCs w:val="28"/>
         </w:rPr>
-        <w:t xml:space="preserve"> </w:t>
-      </w:r>
-      <w:proofErr w:type="spellStart"/>
-      <w:r>
-        <w:rPr>
-          <w:b/>
-          <w:sz w:val="28"/>
-          <w:szCs w:val="28"/>
-        </w:rPr>
-        <w:t>novemner</w:t>
-      </w:r>
-      <w:proofErr w:type="spellEnd"/>
-      <w:r>
-        <w:rPr>
-          <w:b/>
-          <w:sz w:val="28"/>
-          <w:szCs w:val="28"/>
-        </w:rPr>
-        <w:t>)</w:t>
+        <w:t xml:space="preserve"> novemner)</w:t>
       </w:r>
     </w:p>
     <w:p>
@@ -1163,7 +1112,7 @@
       <w:rPr>
         <w:noProof/>
       </w:rPr>
-      <w:t>16/10/2020</w:t>
+      <w:t>23/10/2020</w:t>
     </w:r>
     <w:r>
       <w:fldChar w:fldCharType="end"/>
@@ -3129,6 +3078,7 @@
   <w:style w:type="character" w:default="1" w:styleId="Standaardalinea-lettertype">
     <w:name w:val="Default Paragraph Font"/>
     <w:uiPriority w:val="1"/>
+    <w:semiHidden/>
     <w:unhideWhenUsed/>
   </w:style>
   <w:style w:type="table" w:default="1" w:styleId="Standaardtabel">
@@ -3552,6 +3502,7 @@
     <w:rsid w:val="00816182"/>
     <w:rsid w:val="00983986"/>
     <w:rsid w:val="009A686E"/>
+    <w:rsid w:val="009C0FA7"/>
     <w:rsid w:val="009C552A"/>
     <w:rsid w:val="00A97EDB"/>
     <w:rsid w:val="00BE11EE"/>

</xml_diff>

<commit_message>
Updated: Readme.md & Word document
</commit_message>
<xml_diff>
--- a/Van_Gestel_Axel_2APPAI_A.docx
+++ b/Van_Gestel_Axel_2APPAI_A.docx
@@ -20,7 +20,7 @@
           <w:lang w:eastAsia="nl-BE"/>
         </w:rPr>
         <w:drawing>
-          <wp:anchor distT="0" distB="0" distL="114300" distR="114300" simplePos="0" relativeHeight="251658240" behindDoc="0" locked="0" layoutInCell="1" allowOverlap="1" wp14:anchorId="2240FCE3" wp14:editId="5D62570B">
+          <wp:anchor distT="0" distB="0" distL="114300" distR="114300" simplePos="0" relativeHeight="251658240" behindDoc="0" locked="0" layoutInCell="1" allowOverlap="1" wp14:anchorId="2240FCE3" wp14:editId="27575FB5">
             <wp:simplePos x="0" y="0"/>
             <wp:positionH relativeFrom="margin">
               <wp:posOffset>4300855</wp:posOffset>
@@ -75,6 +75,7 @@
           </wp:anchor>
         </w:drawing>
       </w:r>
+      <w:proofErr w:type="spellStart"/>
       <w:r>
         <w:rPr>
           <w:b/>
@@ -84,6 +85,7 @@
         </w:rPr>
         <w:t>Cordova</w:t>
       </w:r>
+      <w:proofErr w:type="spellEnd"/>
       <w:r>
         <w:rPr>
           <w:b/>
@@ -239,7 +241,21 @@
         <w:rPr>
           <w:color w:val="808080" w:themeColor="background1" w:themeShade="80"/>
         </w:rPr>
-        <w:t xml:space="preserve">(naam, stats, skills, skins,…) </w:t>
+        <w:t xml:space="preserve">(naam, </w:t>
+      </w:r>
+      <w:proofErr w:type="spellStart"/>
+      <w:r>
+        <w:rPr>
+          <w:color w:val="808080" w:themeColor="background1" w:themeShade="80"/>
+        </w:rPr>
+        <w:t>stats</w:t>
+      </w:r>
+      <w:proofErr w:type="spellEnd"/>
+      <w:r>
+        <w:rPr>
+          <w:color w:val="808080" w:themeColor="background1" w:themeShade="80"/>
+        </w:rPr>
+        <w:t xml:space="preserve">, skills, skins,…) </w:t>
       </w:r>
       <w:r>
         <w:rPr>
@@ -251,7 +267,35 @@
         <w:rPr>
           <w:color w:val="808080" w:themeColor="background1" w:themeShade="80"/>
         </w:rPr>
-        <w:t>T-doll (character)</w:t>
+        <w:t>T-</w:t>
+      </w:r>
+      <w:proofErr w:type="spellStart"/>
+      <w:r>
+        <w:rPr>
+          <w:color w:val="808080" w:themeColor="background1" w:themeShade="80"/>
+        </w:rPr>
+        <w:t>doll</w:t>
+      </w:r>
+      <w:proofErr w:type="spellEnd"/>
+      <w:r>
+        <w:rPr>
+          <w:color w:val="808080" w:themeColor="background1" w:themeShade="80"/>
+        </w:rPr>
+        <w:t xml:space="preserve"> (</w:t>
+      </w:r>
+      <w:proofErr w:type="spellStart"/>
+      <w:r>
+        <w:rPr>
+          <w:color w:val="808080" w:themeColor="background1" w:themeShade="80"/>
+        </w:rPr>
+        <w:t>character</w:t>
+      </w:r>
+      <w:proofErr w:type="spellEnd"/>
+      <w:r>
+        <w:rPr>
+          <w:color w:val="808080" w:themeColor="background1" w:themeShade="80"/>
+        </w:rPr>
+        <w:t>)</w:t>
       </w:r>
       <w:r>
         <w:rPr>
@@ -287,8 +331,16 @@
         <w:rPr>
           <w:color w:val="808080" w:themeColor="background1" w:themeShade="80"/>
         </w:rPr>
-        <w:t>girlsfrontline-core</w:t>
-      </w:r>
+        <w:t>girlsfrontline-</w:t>
+      </w:r>
+      <w:proofErr w:type="spellStart"/>
+      <w:r>
+        <w:rPr>
+          <w:color w:val="808080" w:themeColor="background1" w:themeShade="80"/>
+        </w:rPr>
+        <w:t>core</w:t>
+      </w:r>
+      <w:proofErr w:type="spellEnd"/>
       <w:r>
         <w:rPr>
           <w:color w:val="808080" w:themeColor="background1" w:themeShade="80"/>
@@ -306,7 +358,21 @@
         <w:rPr>
           <w:color w:val="808080" w:themeColor="background1" w:themeShade="80"/>
         </w:rPr>
-        <w:t xml:space="preserve">De gebruiker kan dan bepaalde T-doll’s opslaan in een </w:t>
+        <w:t>De gebruiker kan dan bepaalde T-</w:t>
+      </w:r>
+      <w:proofErr w:type="spellStart"/>
+      <w:r>
+        <w:rPr>
+          <w:color w:val="808080" w:themeColor="background1" w:themeShade="80"/>
+        </w:rPr>
+        <w:t>doll’s</w:t>
+      </w:r>
+      <w:proofErr w:type="spellEnd"/>
+      <w:r>
+        <w:rPr>
+          <w:color w:val="808080" w:themeColor="background1" w:themeShade="80"/>
+        </w:rPr>
+        <w:t xml:space="preserve"> opslaan in een </w:t>
       </w:r>
       <w:r>
         <w:rPr>
@@ -423,10 +489,549 @@
       </w:pPr>
       <w:r>
         <w:rPr>
+          <w:noProof/>
+          <w:color w:val="808080" w:themeColor="background1" w:themeShade="80"/>
+        </w:rPr>
+        <w:drawing>
+          <wp:anchor distT="0" distB="0" distL="114300" distR="114300" simplePos="0" relativeHeight="251659264" behindDoc="0" locked="0" layoutInCell="1" allowOverlap="1" wp14:anchorId="73696CE2" wp14:editId="578677B7">
+            <wp:simplePos x="0" y="0"/>
+            <wp:positionH relativeFrom="margin">
+              <wp:posOffset>-361950</wp:posOffset>
+            </wp:positionH>
+            <wp:positionV relativeFrom="paragraph">
+              <wp:posOffset>304800</wp:posOffset>
+            </wp:positionV>
+            <wp:extent cx="2159970" cy="3838575"/>
+            <wp:effectExtent l="0" t="0" r="0" b="0"/>
+            <wp:wrapNone/>
+            <wp:docPr id="1" name="Afbeelding 1"/>
+            <wp:cNvGraphicFramePr>
+              <a:graphicFrameLocks xmlns:a="http://schemas.openxmlformats.org/drawingml/2006/main" noChangeAspect="1"/>
+            </wp:cNvGraphicFramePr>
+            <a:graphic xmlns:a="http://schemas.openxmlformats.org/drawingml/2006/main">
+              <a:graphicData uri="http://schemas.openxmlformats.org/drawingml/2006/picture">
+                <pic:pic xmlns:pic="http://schemas.openxmlformats.org/drawingml/2006/picture">
+                  <pic:nvPicPr>
+                    <pic:cNvPr id="0" name="Picture 1"/>
+                    <pic:cNvPicPr>
+                      <a:picLocks noChangeAspect="1" noChangeArrowheads="1"/>
+                    </pic:cNvPicPr>
+                  </pic:nvPicPr>
+                  <pic:blipFill>
+                    <a:blip r:embed="rId9" cstate="print">
+                      <a:extLst>
+                        <a:ext uri="{28A0092B-C50C-407E-A947-70E740481C1C}">
+                          <a14:useLocalDpi xmlns:a14="http://schemas.microsoft.com/office/drawing/2010/main" val="0"/>
+                        </a:ext>
+                      </a:extLst>
+                    </a:blip>
+                    <a:srcRect/>
+                    <a:stretch>
+                      <a:fillRect/>
+                    </a:stretch>
+                  </pic:blipFill>
+                  <pic:spPr bwMode="auto">
+                    <a:xfrm>
+                      <a:off x="0" y="0"/>
+                      <a:ext cx="2159970" cy="3838575"/>
+                    </a:xfrm>
+                    <a:prstGeom prst="rect">
+                      <a:avLst/>
+                    </a:prstGeom>
+                    <a:noFill/>
+                    <a:ln>
+                      <a:noFill/>
+                    </a:ln>
+                  </pic:spPr>
+                </pic:pic>
+              </a:graphicData>
+            </a:graphic>
+          </wp:anchor>
+        </w:drawing>
+      </w:r>
+      <w:r>
+        <w:rPr>
           <w:color w:val="808080" w:themeColor="background1" w:themeShade="80"/>
         </w:rPr>
         <w:t>Plaats hier een schermafbeelding van elk tabblad.</w:t>
       </w:r>
+    </w:p>
+    <w:p>
+      <w:pPr>
+        <w:rPr>
+          <w:color w:val="808080" w:themeColor="background1" w:themeShade="80"/>
+        </w:rPr>
+      </w:pPr>
+      <w:r>
+        <w:rPr>
+          <w:noProof/>
+          <w:color w:val="808080" w:themeColor="background1" w:themeShade="80"/>
+        </w:rPr>
+        <w:drawing>
+          <wp:anchor distT="0" distB="0" distL="114300" distR="114300" simplePos="0" relativeHeight="251661312" behindDoc="0" locked="0" layoutInCell="1" allowOverlap="1" wp14:anchorId="5F2CB736" wp14:editId="7A0BB2B9">
+            <wp:simplePos x="0" y="0"/>
+            <wp:positionH relativeFrom="column">
+              <wp:posOffset>4110355</wp:posOffset>
+            </wp:positionH>
+            <wp:positionV relativeFrom="paragraph">
+              <wp:posOffset>6350</wp:posOffset>
+            </wp:positionV>
+            <wp:extent cx="2159000" cy="3837305"/>
+            <wp:effectExtent l="0" t="0" r="0" b="0"/>
+            <wp:wrapNone/>
+            <wp:docPr id="5" name="Afbeelding 5"/>
+            <wp:cNvGraphicFramePr>
+              <a:graphicFrameLocks xmlns:a="http://schemas.openxmlformats.org/drawingml/2006/main" noChangeAspect="1"/>
+            </wp:cNvGraphicFramePr>
+            <a:graphic xmlns:a="http://schemas.openxmlformats.org/drawingml/2006/main">
+              <a:graphicData uri="http://schemas.openxmlformats.org/drawingml/2006/picture">
+                <pic:pic xmlns:pic="http://schemas.openxmlformats.org/drawingml/2006/picture">
+                  <pic:nvPicPr>
+                    <pic:cNvPr id="0" name="Picture 3"/>
+                    <pic:cNvPicPr>
+                      <a:picLocks noChangeAspect="1" noChangeArrowheads="1"/>
+                    </pic:cNvPicPr>
+                  </pic:nvPicPr>
+                  <pic:blipFill>
+                    <a:blip r:embed="rId10" cstate="print">
+                      <a:extLst>
+                        <a:ext uri="{28A0092B-C50C-407E-A947-70E740481C1C}">
+                          <a14:useLocalDpi xmlns:a14="http://schemas.microsoft.com/office/drawing/2010/main" val="0"/>
+                        </a:ext>
+                      </a:extLst>
+                    </a:blip>
+                    <a:srcRect/>
+                    <a:stretch>
+                      <a:fillRect/>
+                    </a:stretch>
+                  </pic:blipFill>
+                  <pic:spPr bwMode="auto">
+                    <a:xfrm>
+                      <a:off x="0" y="0"/>
+                      <a:ext cx="2159000" cy="3837305"/>
+                    </a:xfrm>
+                    <a:prstGeom prst="rect">
+                      <a:avLst/>
+                    </a:prstGeom>
+                    <a:noFill/>
+                    <a:ln>
+                      <a:noFill/>
+                    </a:ln>
+                  </pic:spPr>
+                </pic:pic>
+              </a:graphicData>
+            </a:graphic>
+            <wp14:sizeRelH relativeFrom="page">
+              <wp14:pctWidth>0</wp14:pctWidth>
+            </wp14:sizeRelH>
+            <wp14:sizeRelV relativeFrom="page">
+              <wp14:pctHeight>0</wp14:pctHeight>
+            </wp14:sizeRelV>
+          </wp:anchor>
+        </w:drawing>
+      </w:r>
+      <w:r>
+        <w:rPr>
+          <w:noProof/>
+          <w:color w:val="808080" w:themeColor="background1" w:themeShade="80"/>
+        </w:rPr>
+        <w:drawing>
+          <wp:anchor distT="0" distB="0" distL="114300" distR="114300" simplePos="0" relativeHeight="251660288" behindDoc="0" locked="0" layoutInCell="1" allowOverlap="1" wp14:anchorId="568FE66E" wp14:editId="00BC5976">
+            <wp:simplePos x="0" y="0"/>
+            <wp:positionH relativeFrom="column">
+              <wp:posOffset>1871980</wp:posOffset>
+            </wp:positionH>
+            <wp:positionV relativeFrom="paragraph">
+              <wp:posOffset>6350</wp:posOffset>
+            </wp:positionV>
+            <wp:extent cx="2159422" cy="3837600"/>
+            <wp:effectExtent l="0" t="0" r="0" b="0"/>
+            <wp:wrapNone/>
+            <wp:docPr id="4" name="Afbeelding 4"/>
+            <wp:cNvGraphicFramePr>
+              <a:graphicFrameLocks xmlns:a="http://schemas.openxmlformats.org/drawingml/2006/main" noChangeAspect="1"/>
+            </wp:cNvGraphicFramePr>
+            <a:graphic xmlns:a="http://schemas.openxmlformats.org/drawingml/2006/main">
+              <a:graphicData uri="http://schemas.openxmlformats.org/drawingml/2006/picture">
+                <pic:pic xmlns:pic="http://schemas.openxmlformats.org/drawingml/2006/picture">
+                  <pic:nvPicPr>
+                    <pic:cNvPr id="0" name="Picture 2"/>
+                    <pic:cNvPicPr>
+                      <a:picLocks noChangeAspect="1" noChangeArrowheads="1"/>
+                    </pic:cNvPicPr>
+                  </pic:nvPicPr>
+                  <pic:blipFill>
+                    <a:blip r:embed="rId11" cstate="print">
+                      <a:extLst>
+                        <a:ext uri="{28A0092B-C50C-407E-A947-70E740481C1C}">
+                          <a14:useLocalDpi xmlns:a14="http://schemas.microsoft.com/office/drawing/2010/main" val="0"/>
+                        </a:ext>
+                      </a:extLst>
+                    </a:blip>
+                    <a:srcRect/>
+                    <a:stretch>
+                      <a:fillRect/>
+                    </a:stretch>
+                  </pic:blipFill>
+                  <pic:spPr bwMode="auto">
+                    <a:xfrm>
+                      <a:off x="0" y="0"/>
+                      <a:ext cx="2159422" cy="3837600"/>
+                    </a:xfrm>
+                    <a:prstGeom prst="rect">
+                      <a:avLst/>
+                    </a:prstGeom>
+                    <a:noFill/>
+                    <a:ln>
+                      <a:noFill/>
+                    </a:ln>
+                  </pic:spPr>
+                </pic:pic>
+              </a:graphicData>
+            </a:graphic>
+          </wp:anchor>
+        </w:drawing>
+      </w:r>
+    </w:p>
+    <w:p>
+      <w:pPr>
+        <w:rPr>
+          <w:color w:val="808080" w:themeColor="background1" w:themeShade="80"/>
+        </w:rPr>
+      </w:pPr>
+    </w:p>
+    <w:p>
+      <w:pPr>
+        <w:rPr>
+          <w:color w:val="808080" w:themeColor="background1" w:themeShade="80"/>
+        </w:rPr>
+      </w:pPr>
+    </w:p>
+    <w:p>
+      <w:pPr>
+        <w:rPr>
+          <w:color w:val="808080" w:themeColor="background1" w:themeShade="80"/>
+        </w:rPr>
+      </w:pPr>
+    </w:p>
+    <w:p>
+      <w:pPr>
+        <w:rPr>
+          <w:color w:val="808080" w:themeColor="background1" w:themeShade="80"/>
+        </w:rPr>
+      </w:pPr>
+    </w:p>
+    <w:p>
+      <w:pPr>
+        <w:rPr>
+          <w:color w:val="808080" w:themeColor="background1" w:themeShade="80"/>
+        </w:rPr>
+      </w:pPr>
+    </w:p>
+    <w:p>
+      <w:pPr>
+        <w:rPr>
+          <w:color w:val="808080" w:themeColor="background1" w:themeShade="80"/>
+        </w:rPr>
+      </w:pPr>
+    </w:p>
+    <w:p>
+      <w:pPr>
+        <w:rPr>
+          <w:color w:val="808080" w:themeColor="background1" w:themeShade="80"/>
+        </w:rPr>
+      </w:pPr>
+    </w:p>
+    <w:p>
+      <w:pPr>
+        <w:rPr>
+          <w:color w:val="808080" w:themeColor="background1" w:themeShade="80"/>
+        </w:rPr>
+      </w:pPr>
+    </w:p>
+    <w:p>
+      <w:pPr>
+        <w:rPr>
+          <w:color w:val="808080" w:themeColor="background1" w:themeShade="80"/>
+        </w:rPr>
+      </w:pPr>
+    </w:p>
+    <w:p>
+      <w:pPr>
+        <w:rPr>
+          <w:color w:val="808080" w:themeColor="background1" w:themeShade="80"/>
+        </w:rPr>
+      </w:pPr>
+    </w:p>
+    <w:p>
+      <w:pPr>
+        <w:rPr>
+          <w:color w:val="808080" w:themeColor="background1" w:themeShade="80"/>
+        </w:rPr>
+      </w:pPr>
+    </w:p>
+    <w:p>
+      <w:pPr>
+        <w:rPr>
+          <w:color w:val="808080" w:themeColor="background1" w:themeShade="80"/>
+        </w:rPr>
+      </w:pPr>
+    </w:p>
+    <w:p>
+      <w:pPr>
+        <w:rPr>
+          <w:color w:val="808080" w:themeColor="background1" w:themeShade="80"/>
+        </w:rPr>
+      </w:pPr>
+    </w:p>
+    <w:p>
+      <w:pPr>
+        <w:rPr>
+          <w:color w:val="808080" w:themeColor="background1" w:themeShade="80"/>
+        </w:rPr>
+      </w:pPr>
+    </w:p>
+    <w:p>
+      <w:pPr>
+        <w:rPr>
+          <w:color w:val="808080" w:themeColor="background1" w:themeShade="80"/>
+        </w:rPr>
+      </w:pPr>
+    </w:p>
+    <w:p>
+      <w:pPr>
+        <w:rPr>
+          <w:color w:val="808080" w:themeColor="background1" w:themeShade="80"/>
+        </w:rPr>
+      </w:pPr>
+    </w:p>
+    <w:p>
+      <w:pPr>
+        <w:rPr>
+          <w:color w:val="808080" w:themeColor="background1" w:themeShade="80"/>
+        </w:rPr>
+      </w:pPr>
+    </w:p>
+    <w:p>
+      <w:pPr>
+        <w:rPr>
+          <w:color w:val="808080" w:themeColor="background1" w:themeShade="80"/>
+        </w:rPr>
+      </w:pPr>
+      <w:r>
+        <w:rPr>
+          <w:noProof/>
+          <w:color w:val="808080" w:themeColor="background1" w:themeShade="80"/>
+        </w:rPr>
+        <w:drawing>
+          <wp:anchor distT="0" distB="0" distL="114300" distR="114300" simplePos="0" relativeHeight="251663360" behindDoc="0" locked="0" layoutInCell="1" allowOverlap="1" wp14:anchorId="7F289246" wp14:editId="7446E66A">
+            <wp:simplePos x="0" y="0"/>
+            <wp:positionH relativeFrom="column">
+              <wp:posOffset>2424430</wp:posOffset>
+            </wp:positionH>
+            <wp:positionV relativeFrom="paragraph">
+              <wp:posOffset>9525</wp:posOffset>
+            </wp:positionV>
+            <wp:extent cx="2159421" cy="3837600"/>
+            <wp:effectExtent l="0" t="0" r="0" b="0"/>
+            <wp:wrapNone/>
+            <wp:docPr id="7" name="Afbeelding 7"/>
+            <wp:cNvGraphicFramePr>
+              <a:graphicFrameLocks xmlns:a="http://schemas.openxmlformats.org/drawingml/2006/main" noChangeAspect="1"/>
+            </wp:cNvGraphicFramePr>
+            <a:graphic xmlns:a="http://schemas.openxmlformats.org/drawingml/2006/main">
+              <a:graphicData uri="http://schemas.openxmlformats.org/drawingml/2006/picture">
+                <pic:pic xmlns:pic="http://schemas.openxmlformats.org/drawingml/2006/picture">
+                  <pic:nvPicPr>
+                    <pic:cNvPr id="0" name="Picture 5"/>
+                    <pic:cNvPicPr>
+                      <a:picLocks noChangeAspect="1" noChangeArrowheads="1"/>
+                    </pic:cNvPicPr>
+                  </pic:nvPicPr>
+                  <pic:blipFill>
+                    <a:blip r:embed="rId12" cstate="print">
+                      <a:extLst>
+                        <a:ext uri="{28A0092B-C50C-407E-A947-70E740481C1C}">
+                          <a14:useLocalDpi xmlns:a14="http://schemas.microsoft.com/office/drawing/2010/main" val="0"/>
+                        </a:ext>
+                      </a:extLst>
+                    </a:blip>
+                    <a:srcRect/>
+                    <a:stretch>
+                      <a:fillRect/>
+                    </a:stretch>
+                  </pic:blipFill>
+                  <pic:spPr bwMode="auto">
+                    <a:xfrm>
+                      <a:off x="0" y="0"/>
+                      <a:ext cx="2159421" cy="3837600"/>
+                    </a:xfrm>
+                    <a:prstGeom prst="rect">
+                      <a:avLst/>
+                    </a:prstGeom>
+                    <a:noFill/>
+                    <a:ln>
+                      <a:noFill/>
+                    </a:ln>
+                  </pic:spPr>
+                </pic:pic>
+              </a:graphicData>
+            </a:graphic>
+            <wp14:sizeRelH relativeFrom="page">
+              <wp14:pctWidth>0</wp14:pctWidth>
+            </wp14:sizeRelH>
+            <wp14:sizeRelV relativeFrom="page">
+              <wp14:pctHeight>0</wp14:pctHeight>
+            </wp14:sizeRelV>
+          </wp:anchor>
+        </w:drawing>
+      </w:r>
+      <w:r>
+        <w:rPr>
+          <w:noProof/>
+          <w:color w:val="808080" w:themeColor="background1" w:themeShade="80"/>
+        </w:rPr>
+        <w:drawing>
+          <wp:anchor distT="0" distB="0" distL="114300" distR="114300" simplePos="0" relativeHeight="251662336" behindDoc="0" locked="0" layoutInCell="1" allowOverlap="1" wp14:anchorId="13042EC2" wp14:editId="59196DD2">
+            <wp:simplePos x="0" y="0"/>
+            <wp:positionH relativeFrom="margin">
+              <wp:align>left</wp:align>
+            </wp:positionH>
+            <wp:positionV relativeFrom="paragraph">
+              <wp:posOffset>9525</wp:posOffset>
+            </wp:positionV>
+            <wp:extent cx="2159000" cy="3837305"/>
+            <wp:effectExtent l="0" t="0" r="0" b="0"/>
+            <wp:wrapNone/>
+            <wp:docPr id="6" name="Afbeelding 6"/>
+            <wp:cNvGraphicFramePr>
+              <a:graphicFrameLocks xmlns:a="http://schemas.openxmlformats.org/drawingml/2006/main" noChangeAspect="1"/>
+            </wp:cNvGraphicFramePr>
+            <a:graphic xmlns:a="http://schemas.openxmlformats.org/drawingml/2006/main">
+              <a:graphicData uri="http://schemas.openxmlformats.org/drawingml/2006/picture">
+                <pic:pic xmlns:pic="http://schemas.openxmlformats.org/drawingml/2006/picture">
+                  <pic:nvPicPr>
+                    <pic:cNvPr id="0" name="Picture 4"/>
+                    <pic:cNvPicPr>
+                      <a:picLocks noChangeAspect="1" noChangeArrowheads="1"/>
+                    </pic:cNvPicPr>
+                  </pic:nvPicPr>
+                  <pic:blipFill>
+                    <a:blip r:embed="rId13" cstate="print">
+                      <a:extLst>
+                        <a:ext uri="{28A0092B-C50C-407E-A947-70E740481C1C}">
+                          <a14:useLocalDpi xmlns:a14="http://schemas.microsoft.com/office/drawing/2010/main" val="0"/>
+                        </a:ext>
+                      </a:extLst>
+                    </a:blip>
+                    <a:srcRect/>
+                    <a:stretch>
+                      <a:fillRect/>
+                    </a:stretch>
+                  </pic:blipFill>
+                  <pic:spPr bwMode="auto">
+                    <a:xfrm>
+                      <a:off x="0" y="0"/>
+                      <a:ext cx="2159000" cy="3837305"/>
+                    </a:xfrm>
+                    <a:prstGeom prst="rect">
+                      <a:avLst/>
+                    </a:prstGeom>
+                    <a:noFill/>
+                    <a:ln>
+                      <a:noFill/>
+                    </a:ln>
+                  </pic:spPr>
+                </pic:pic>
+              </a:graphicData>
+            </a:graphic>
+          </wp:anchor>
+        </w:drawing>
+      </w:r>
+    </w:p>
+    <w:p>
+      <w:pPr>
+        <w:rPr>
+          <w:color w:val="808080" w:themeColor="background1" w:themeShade="80"/>
+        </w:rPr>
+      </w:pPr>
+    </w:p>
+    <w:p>
+      <w:pPr>
+        <w:rPr>
+          <w:color w:val="808080" w:themeColor="background1" w:themeShade="80"/>
+        </w:rPr>
+      </w:pPr>
+    </w:p>
+    <w:p>
+      <w:pPr>
+        <w:rPr>
+          <w:color w:val="808080" w:themeColor="background1" w:themeShade="80"/>
+        </w:rPr>
+      </w:pPr>
+    </w:p>
+    <w:p>
+      <w:pPr>
+        <w:rPr>
+          <w:color w:val="808080" w:themeColor="background1" w:themeShade="80"/>
+        </w:rPr>
+      </w:pPr>
+    </w:p>
+    <w:p>
+      <w:pPr>
+        <w:rPr>
+          <w:color w:val="808080" w:themeColor="background1" w:themeShade="80"/>
+        </w:rPr>
+      </w:pPr>
+    </w:p>
+    <w:p>
+      <w:pPr>
+        <w:rPr>
+          <w:color w:val="808080" w:themeColor="background1" w:themeShade="80"/>
+        </w:rPr>
+      </w:pPr>
+    </w:p>
+    <w:p>
+      <w:pPr>
+        <w:rPr>
+          <w:color w:val="808080" w:themeColor="background1" w:themeShade="80"/>
+        </w:rPr>
+      </w:pPr>
+    </w:p>
+    <w:p>
+      <w:pPr>
+        <w:rPr>
+          <w:color w:val="808080" w:themeColor="background1" w:themeShade="80"/>
+        </w:rPr>
+      </w:pPr>
+    </w:p>
+    <w:p>
+      <w:pPr>
+        <w:rPr>
+          <w:color w:val="808080" w:themeColor="background1" w:themeShade="80"/>
+        </w:rPr>
+      </w:pPr>
+    </w:p>
+    <w:p>
+      <w:pPr>
+        <w:rPr>
+          <w:color w:val="808080" w:themeColor="background1" w:themeShade="80"/>
+        </w:rPr>
+      </w:pPr>
+    </w:p>
+    <w:p>
+      <w:pPr>
+        <w:rPr>
+          <w:color w:val="808080" w:themeColor="background1" w:themeShade="80"/>
+        </w:rPr>
+      </w:pPr>
+    </w:p>
+    <w:p>
+      <w:pPr>
+        <w:rPr>
+          <w:color w:val="808080" w:themeColor="background1" w:themeShade="80"/>
+        </w:rPr>
+      </w:pPr>
     </w:p>
     <w:p>
       <w:pPr>
@@ -459,13 +1064,23 @@
         </w:rPr>
         <w:t xml:space="preserve">ebruikte </w:t>
       </w:r>
+      <w:proofErr w:type="spellStart"/>
       <w:r>
         <w:rPr>
           <w:b/>
           <w:sz w:val="28"/>
           <w:szCs w:val="28"/>
         </w:rPr>
-        <w:t xml:space="preserve">Cordova </w:t>
+        <w:t>Cordova</w:t>
+      </w:r>
+      <w:proofErr w:type="spellEnd"/>
+      <w:r>
+        <w:rPr>
+          <w:b/>
+          <w:sz w:val="28"/>
+          <w:szCs w:val="28"/>
+        </w:rPr>
+        <w:t xml:space="preserve"> </w:t>
       </w:r>
       <w:r>
         <w:rPr>
@@ -521,6 +1136,7 @@
           <w:szCs w:val="28"/>
         </w:rPr>
       </w:pPr>
+      <w:proofErr w:type="spellStart"/>
       <w:r>
         <w:rPr>
           <w:b/>
@@ -529,6 +1145,7 @@
         </w:rPr>
         <w:t>cordova-plugin-appinfo</w:t>
       </w:r>
+      <w:proofErr w:type="spellEnd"/>
       <w:r>
         <w:rPr>
           <w:color w:val="808080" w:themeColor="background1" w:themeShade="80"/>
@@ -561,7 +1178,35 @@
         <w:rPr>
           <w:color w:val="808080" w:themeColor="background1" w:themeShade="80"/>
         </w:rPr>
-        <w:t>Gebruikt voor de identifier, versie &amp; build nummer van de applicatie op te halen, op deze manier gebeurt dit automatisch en hoef je geen html code te wijzigen bij een update of versie verandering.</w:t>
+        <w:t xml:space="preserve">Gebruikt voor de </w:t>
+      </w:r>
+      <w:proofErr w:type="spellStart"/>
+      <w:r>
+        <w:rPr>
+          <w:color w:val="808080" w:themeColor="background1" w:themeShade="80"/>
+        </w:rPr>
+        <w:t>identifier</w:t>
+      </w:r>
+      <w:proofErr w:type="spellEnd"/>
+      <w:r>
+        <w:rPr>
+          <w:color w:val="808080" w:themeColor="background1" w:themeShade="80"/>
+        </w:rPr>
+        <w:t xml:space="preserve">, versie &amp; </w:t>
+      </w:r>
+      <w:proofErr w:type="spellStart"/>
+      <w:r>
+        <w:rPr>
+          <w:color w:val="808080" w:themeColor="background1" w:themeShade="80"/>
+        </w:rPr>
+        <w:t>build</w:t>
+      </w:r>
+      <w:proofErr w:type="spellEnd"/>
+      <w:r>
+        <w:rPr>
+          <w:color w:val="808080" w:themeColor="background1" w:themeShade="80"/>
+        </w:rPr>
+        <w:t xml:space="preserve"> nummer van de applicatie op te halen, op deze manier gebeurt dit automatisch en hoef je geen html code te wijzigen bij een update of versie verandering.</w:t>
       </w:r>
     </w:p>
     <w:p>
@@ -577,21 +1222,59 @@
           <w:szCs w:val="28"/>
         </w:rPr>
       </w:pPr>
+      <w:proofErr w:type="spellStart"/>
       <w:r>
         <w:rPr>
           <w:b/>
           <w:bCs/>
           <w:color w:val="808080" w:themeColor="background1" w:themeShade="80"/>
         </w:rPr>
-        <w:t>cordova-plugin-network-information</w:t>
-      </w:r>
+        <w:t>cordova</w:t>
+      </w:r>
+      <w:proofErr w:type="spellEnd"/>
       <w:r>
         <w:rPr>
           <w:b/>
           <w:bCs/>
           <w:color w:val="808080" w:themeColor="background1" w:themeShade="80"/>
         </w:rPr>
-        <w:t xml:space="preserve"> </w:t>
+        <w:t>-</w:t>
+      </w:r>
+      <w:proofErr w:type="spellStart"/>
+      <w:r>
+        <w:rPr>
+          <w:b/>
+          <w:bCs/>
+          <w:color w:val="808080" w:themeColor="background1" w:themeShade="80"/>
+        </w:rPr>
+        <w:t>plugin</w:t>
+      </w:r>
+      <w:proofErr w:type="spellEnd"/>
+      <w:r>
+        <w:rPr>
+          <w:b/>
+          <w:bCs/>
+          <w:color w:val="808080" w:themeColor="background1" w:themeShade="80"/>
+        </w:rPr>
+        <w:t>-</w:t>
+      </w:r>
+      <w:proofErr w:type="spellStart"/>
+      <w:r>
+        <w:rPr>
+          <w:b/>
+          <w:bCs/>
+          <w:color w:val="808080" w:themeColor="background1" w:themeShade="80"/>
+        </w:rPr>
+        <w:t>network</w:t>
+      </w:r>
+      <w:proofErr w:type="spellEnd"/>
+      <w:r>
+        <w:rPr>
+          <w:b/>
+          <w:bCs/>
+          <w:color w:val="808080" w:themeColor="background1" w:themeShade="80"/>
+        </w:rPr>
+        <w:t xml:space="preserve">-information </w:t>
       </w:r>
       <w:r>
         <w:rPr>
@@ -599,7 +1282,51 @@
           <w:sz w:val="18"/>
           <w:szCs w:val="18"/>
         </w:rPr>
-        <w:t>(https://www.npmjs.com/package/@osvlabs/cordova-plugin-network-information</w:t>
+        <w:t>(https://www.npmjs.com/package/@osvlabs/cordova-plugin-network-information)</w:t>
+      </w:r>
+      <w:r>
+        <w:rPr>
+          <w:color w:val="808080" w:themeColor="background1" w:themeShade="80"/>
+        </w:rPr>
+        <w:br/>
+      </w:r>
+      <w:r>
+        <w:rPr>
+          <w:color w:val="808080" w:themeColor="background1" w:themeShade="80"/>
+        </w:rPr>
+        <w:t>Gebruikt voor het controleren of de app online kan tijdens het opstarten, zo niet dan krijgt de gebruiker een melding dat deze app internet toegang nodig heeft om correct te werken.</w:t>
+      </w:r>
+    </w:p>
+    <w:p>
+      <w:pPr>
+        <w:pStyle w:val="Lijstalinea"/>
+        <w:numPr>
+          <w:ilvl w:val="0"/>
+          <w:numId w:val="12"/>
+        </w:numPr>
+        <w:rPr>
+          <w:b/>
+          <w:sz w:val="28"/>
+          <w:szCs w:val="28"/>
+        </w:rPr>
+      </w:pPr>
+      <w:proofErr w:type="spellStart"/>
+      <w:r>
+        <w:rPr>
+          <w:b/>
+          <w:bCs/>
+          <w:color w:val="808080" w:themeColor="background1" w:themeShade="80"/>
+        </w:rPr>
+        <w:t>skwas-cordova-plugin-datetimepicker</w:t>
+      </w:r>
+      <w:proofErr w:type="spellEnd"/>
+      <w:r>
+        <w:rPr>
+          <w:b/>
+          <w:bCs/>
+          <w:color w:val="808080" w:themeColor="background1" w:themeShade="80"/>
+        </w:rPr>
+        <w:t xml:space="preserve"> </w:t>
       </w:r>
       <w:r>
         <w:rPr>
@@ -607,6 +1334,22 @@
           <w:sz w:val="18"/>
           <w:szCs w:val="18"/>
         </w:rPr>
+        <w:t>(</w:t>
+      </w:r>
+      <w:r>
+        <w:rPr>
+          <w:color w:val="808080" w:themeColor="background1" w:themeShade="80"/>
+          <w:sz w:val="18"/>
+          <w:szCs w:val="18"/>
+        </w:rPr>
+        <w:t>https://www.npmjs.com/package/skwas-cordova-plugin-datetimepicker</w:t>
+      </w:r>
+      <w:r>
+        <w:rPr>
+          <w:color w:val="808080" w:themeColor="background1" w:themeShade="80"/>
+          <w:sz w:val="18"/>
+          <w:szCs w:val="18"/>
+        </w:rPr>
         <w:t>)</w:t>
       </w:r>
       <w:r>
@@ -619,8 +1362,85 @@
         <w:rPr>
           <w:color w:val="808080" w:themeColor="background1" w:themeShade="80"/>
         </w:rPr>
-        <w:t>Gebruikt voor het controleren of de app online kan tijdens het opstarten, zo niet dan krijgt de gebruiker een melding dat deze app internet toegang nodig heeft om correct te werken.</w:t>
-      </w:r>
+        <w:t xml:space="preserve">Gebruikt voor de input van de </w:t>
+      </w:r>
+      <w:proofErr w:type="spellStart"/>
+      <w:r>
+        <w:rPr>
+          <w:color w:val="808080" w:themeColor="background1" w:themeShade="80"/>
+        </w:rPr>
+        <w:t>Build</w:t>
+      </w:r>
+      <w:proofErr w:type="spellEnd"/>
+      <w:r>
+        <w:rPr>
+          <w:color w:val="808080" w:themeColor="background1" w:themeShade="80"/>
+        </w:rPr>
+        <w:t xml:space="preserve"> Time, deze </w:t>
+      </w:r>
+      <w:proofErr w:type="spellStart"/>
+      <w:r>
+        <w:rPr>
+          <w:color w:val="808080" w:themeColor="background1" w:themeShade="80"/>
+        </w:rPr>
+        <w:t>plugin</w:t>
+      </w:r>
+      <w:proofErr w:type="spellEnd"/>
+      <w:r>
+        <w:rPr>
+          <w:color w:val="808080" w:themeColor="background1" w:themeShade="80"/>
+        </w:rPr>
+        <w:t xml:space="preserve"> geeft me meer vrijheid over hoe de time </w:t>
+      </w:r>
+      <w:proofErr w:type="spellStart"/>
+      <w:r>
+        <w:rPr>
+          <w:color w:val="808080" w:themeColor="background1" w:themeShade="80"/>
+        </w:rPr>
+        <w:t>picker</w:t>
+      </w:r>
+      <w:proofErr w:type="spellEnd"/>
+      <w:r>
+        <w:rPr>
+          <w:color w:val="808080" w:themeColor="background1" w:themeShade="80"/>
+        </w:rPr>
+        <w:t xml:space="preserve"> eruit ziet en functioneert tegenover de standaard </w:t>
+      </w:r>
+      <w:proofErr w:type="spellStart"/>
+      <w:r>
+        <w:rPr>
+          <w:color w:val="808080" w:themeColor="background1" w:themeShade="80"/>
+        </w:rPr>
+        <w:t>MaterializeCSS</w:t>
+      </w:r>
+      <w:proofErr w:type="spellEnd"/>
+      <w:r>
+        <w:rPr>
+          <w:color w:val="808080" w:themeColor="background1" w:themeShade="80"/>
+        </w:rPr>
+        <w:t xml:space="preserve"> time </w:t>
+      </w:r>
+      <w:proofErr w:type="spellStart"/>
+      <w:r>
+        <w:rPr>
+          <w:color w:val="808080" w:themeColor="background1" w:themeShade="80"/>
+        </w:rPr>
+        <w:t>picker</w:t>
+      </w:r>
+      <w:proofErr w:type="spellEnd"/>
+      <w:r>
+        <w:rPr>
+          <w:color w:val="808080" w:themeColor="background1" w:themeShade="80"/>
+        </w:rPr>
+        <w:t>.</w:t>
+      </w:r>
+    </w:p>
+    <w:p>
+      <w:pPr>
+        <w:rPr>
+          <w:color w:val="808080" w:themeColor="background1" w:themeShade="80"/>
+        </w:rPr>
+      </w:pPr>
     </w:p>
     <w:p>
       <w:pPr>
@@ -700,7 +1520,7 @@
           <w:color w:val="808080" w:themeColor="background1" w:themeShade="80"/>
         </w:rPr>
       </w:pPr>
-      <w:hyperlink r:id="rId9" w:history="1">
+      <w:hyperlink r:id="rId14" w:history="1">
         <w:r>
           <w:rPr>
             <w:rStyle w:val="Hyperlink"/>
@@ -730,6 +1550,7 @@
           <w:sz w:val="28"/>
           <w:szCs w:val="28"/>
         </w:rPr>
+        <w:lastRenderedPageBreak/>
         <w:t>Bijlage</w:t>
       </w:r>
       <w:r>
@@ -762,7 +1583,25 @@
           <w:sz w:val="28"/>
           <w:szCs w:val="28"/>
         </w:rPr>
-        <w:t xml:space="preserve"> novemner)</w:t>
+        <w:t xml:space="preserve"> </w:t>
+      </w:r>
+      <w:proofErr w:type="spellStart"/>
+      <w:r>
+        <w:rPr>
+          <w:b/>
+          <w:sz w:val="28"/>
+          <w:szCs w:val="28"/>
+        </w:rPr>
+        <w:t>novemner</w:t>
+      </w:r>
+      <w:proofErr w:type="spellEnd"/>
+      <w:r>
+        <w:rPr>
+          <w:b/>
+          <w:sz w:val="28"/>
+          <w:szCs w:val="28"/>
+        </w:rPr>
+        <w:t>)</w:t>
       </w:r>
     </w:p>
     <w:p>
@@ -800,8 +1639,8 @@
       </w:pPr>
     </w:p>
     <w:sectPr>
-      <w:headerReference w:type="default" r:id="rId10"/>
-      <w:footerReference w:type="default" r:id="rId11"/>
+      <w:headerReference w:type="default" r:id="rId15"/>
+      <w:footerReference w:type="default" r:id="rId16"/>
       <w:pgSz w:w="11906" w:h="16838"/>
       <w:pgMar w:top="1417" w:right="1417" w:bottom="1417" w:left="1417" w:header="708" w:footer="708" w:gutter="0"/>
       <w:cols w:space="708"/>
@@ -1112,7 +1951,7 @@
       <w:rPr>
         <w:noProof/>
       </w:rPr>
-      <w:t>23/10/2020</w:t>
+      <w:t>30/10/2020</w:t>
     </w:r>
     <w:r>
       <w:fldChar w:fldCharType="end"/>
@@ -3395,7 +4234,7 @@
     <w:charset w:val="00"/>
     <w:family w:val="roman"/>
     <w:pitch w:val="variable"/>
-    <w:sig w:usb0="E0002EFF" w:usb1="C000785B" w:usb2="00000009" w:usb3="00000000" w:csb0="000001FF" w:csb1="00000000"/>
+    <w:sig w:usb0="E0002AFF" w:usb1="C0007843" w:usb2="00000009" w:usb3="00000000" w:csb0="000001FF" w:csb1="00000000"/>
   </w:font>
   <w:font w:name="Courier New">
     <w:panose1 w:val="02070309020205020404"/>
@@ -3416,7 +4255,7 @@
     <w:charset w:val="00"/>
     <w:family w:val="swiss"/>
     <w:pitch w:val="variable"/>
-    <w:sig w:usb0="E4002EFF" w:usb1="C000247B" w:usb2="00000009" w:usb3="00000000" w:csb0="000001FF" w:csb1="00000000"/>
+    <w:sig w:usb0="E0002AFF" w:usb1="4000ACFF" w:usb2="00000001" w:usb3="00000000" w:csb0="000001FF" w:csb1="00000000"/>
   </w:font>
   <w:font w:name="ＭＳ ゴシック">
     <w:altName w:val="MS Gothic"/>
@@ -3460,7 +4299,7 @@
     <w:charset w:val="00"/>
     <w:family w:val="swiss"/>
     <w:pitch w:val="variable"/>
-    <w:sig w:usb0="E4002EFF" w:usb1="C000247B" w:usb2="00000009" w:usb3="00000000" w:csb0="000001FF" w:csb1="00000000"/>
+    <w:sig w:usb0="A0002AEF" w:usb1="4000207B" w:usb2="00000000" w:usb3="00000000" w:csb0="000001FF" w:csb1="00000000"/>
   </w:font>
 </w:fonts>
 </file>
@@ -3505,6 +4344,7 @@
     <w:rsid w:val="009C0FA7"/>
     <w:rsid w:val="009C552A"/>
     <w:rsid w:val="00A97EDB"/>
+    <w:rsid w:val="00B21629"/>
     <w:rsid w:val="00BE11EE"/>
     <w:rsid w:val="00CA2483"/>
     <w:rsid w:val="00D530DA"/>

</xml_diff>

<commit_message>
Updated: Icon; changed tab order; small changes here and there
</commit_message>
<xml_diff>
--- a/Van_Gestel_Axel_2APPAI_A.docx
+++ b/Van_Gestel_Axel_2APPAI_A.docx
@@ -227,6 +227,7 @@
     </w:p>
     <w:p>
       <w:pPr>
+        <w:jc w:val="right"/>
         <w:rPr>
           <w:color w:val="808080" w:themeColor="background1" w:themeShade="80"/>
         </w:rPr>
@@ -301,7 +302,19 @@
         <w:rPr>
           <w:color w:val="808080" w:themeColor="background1" w:themeShade="80"/>
         </w:rPr>
-        <w:t xml:space="preserve"> van de game “Girls Frontline”</w:t>
+        <w:t xml:space="preserve"> van de game “Girls</w:t>
+      </w:r>
+      <w:r>
+        <w:rPr>
+          <w:color w:val="808080" w:themeColor="background1" w:themeShade="80"/>
+        </w:rPr>
+        <w:t>’</w:t>
+      </w:r>
+      <w:r>
+        <w:rPr>
+          <w:color w:val="808080" w:themeColor="background1" w:themeShade="80"/>
+        </w:rPr>
+        <w:t xml:space="preserve"> Frontline”</w:t>
       </w:r>
       <w:r>
         <w:rPr>
@@ -1922,7 +1935,13 @@
       <w:sdtEndPr/>
       <w:sdtContent>
         <w:r>
-          <w:t>Girls Frontline Information Bank</w:t>
+          <w:t>Girls</w:t>
+        </w:r>
+        <w:r>
+          <w:t>’</w:t>
+        </w:r>
+        <w:r>
+          <w:t xml:space="preserve"> Frontline Information Bank</w:t>
         </w:r>
       </w:sdtContent>
     </w:sdt>
@@ -1951,7 +1970,7 @@
       <w:rPr>
         <w:noProof/>
       </w:rPr>
-      <w:t>30/10/2020</w:t>
+      <w:t>13/11/2020</w:t>
     </w:r>
     <w:r>
       <w:fldChar w:fldCharType="end"/>
@@ -4234,7 +4253,7 @@
     <w:charset w:val="00"/>
     <w:family w:val="roman"/>
     <w:pitch w:val="variable"/>
-    <w:sig w:usb0="E0002AFF" w:usb1="C0007843" w:usb2="00000009" w:usb3="00000000" w:csb0="000001FF" w:csb1="00000000"/>
+    <w:sig w:usb0="E0002EFF" w:usb1="C000785B" w:usb2="00000009" w:usb3="00000000" w:csb0="000001FF" w:csb1="00000000"/>
   </w:font>
   <w:font w:name="Courier New">
     <w:panose1 w:val="02070309020205020404"/>
@@ -4255,7 +4274,7 @@
     <w:charset w:val="00"/>
     <w:family w:val="swiss"/>
     <w:pitch w:val="variable"/>
-    <w:sig w:usb0="E0002AFF" w:usb1="4000ACFF" w:usb2="00000001" w:usb3="00000000" w:csb0="000001FF" w:csb1="00000000"/>
+    <w:sig w:usb0="E4002EFF" w:usb1="C000247B" w:usb2="00000009" w:usb3="00000000" w:csb0="000001FF" w:csb1="00000000"/>
   </w:font>
   <w:font w:name="ＭＳ ゴシック">
     <w:altName w:val="MS Gothic"/>
@@ -4299,7 +4318,7 @@
     <w:charset w:val="00"/>
     <w:family w:val="swiss"/>
     <w:pitch w:val="variable"/>
-    <w:sig w:usb0="A0002AEF" w:usb1="4000207B" w:usb2="00000000" w:usb3="00000000" w:csb0="000001FF" w:csb1="00000000"/>
+    <w:sig w:usb0="E4002EFF" w:usb1="C000247B" w:usb2="00000009" w:usb3="00000000" w:csb0="000001FF" w:csb1="00000000"/>
   </w:font>
 </w:fonts>
 </file>
@@ -4327,6 +4346,7 @@
     <w:rsid w:val="0014009A"/>
     <w:rsid w:val="001C5D4D"/>
     <w:rsid w:val="002642F2"/>
+    <w:rsid w:val="0027350E"/>
     <w:rsid w:val="00291193"/>
     <w:rsid w:val="003D13EF"/>
     <w:rsid w:val="00464ED3"/>

</xml_diff>